<commit_message>
Added custom field to Users
Signed-off-by: ZephyrGitCode <zephyr.dobson@outlook.com>
</commit_message>
<xml_diff>
--- a/ProjectDocumentation/Salesboard_Process.docx
+++ b/ProjectDocumentation/Salesboard_Process.docx
@@ -7,11 +7,13 @@
         <w:pStyle w:val="Title"/>
         <w:jc w:val="center"/>
         <w:rPr>
-          <w:lang w:val="en-US"/>
-        </w:rPr>
-      </w:pPr>
-      <w:r>
-        <w:rPr>
+          <w:rFonts w:ascii="Calibri" w:hAnsi="Calibri" w:cs="Calibri"/>
+          <w:lang w:val="en-US"/>
+        </w:rPr>
+      </w:pPr>
+      <w:r>
+        <w:rPr>
+          <w:rFonts w:ascii="Calibri" w:hAnsi="Calibri" w:cs="Calibri"/>
           <w:lang w:val="en-US"/>
         </w:rPr>
         <w:t>Assignment 1 Sales Board</w:t>
@@ -20,18 +22,21 @@
     <w:p>
       <w:pPr>
         <w:rPr>
-          <w:lang w:val="en-US"/>
-        </w:rPr>
-      </w:pPr>
-    </w:p>
-    <w:p>
-      <w:pPr>
-        <w:rPr>
-          <w:lang w:val="en-US"/>
-        </w:rPr>
-      </w:pPr>
-      <w:r>
-        <w:rPr>
+          <w:rFonts w:ascii="Calibri" w:hAnsi="Calibri" w:cs="Calibri"/>
+          <w:lang w:val="en-US"/>
+        </w:rPr>
+      </w:pPr>
+    </w:p>
+    <w:p>
+      <w:pPr>
+        <w:rPr>
+          <w:rFonts w:ascii="Calibri" w:hAnsi="Calibri" w:cs="Calibri"/>
+          <w:lang w:val="en-US"/>
+        </w:rPr>
+      </w:pPr>
+      <w:r>
+        <w:rPr>
+          <w:rFonts w:ascii="Calibri" w:hAnsi="Calibri" w:cs="Calibri"/>
           <w:lang w:val="en-US"/>
         </w:rPr>
         <w:t>Development steps:</w:t>
@@ -45,11 +50,13 @@
           <w:numId w:val="1"/>
         </w:numPr>
         <w:rPr>
-          <w:lang w:val="en-US"/>
-        </w:rPr>
-      </w:pPr>
-      <w:r>
-        <w:rPr>
+          <w:rFonts w:ascii="Calibri" w:hAnsi="Calibri" w:cs="Calibri"/>
+          <w:lang w:val="en-US"/>
+        </w:rPr>
+      </w:pPr>
+      <w:r>
+        <w:rPr>
+          <w:rFonts w:ascii="Calibri" w:hAnsi="Calibri" w:cs="Calibri"/>
           <w:lang w:val="en-US"/>
         </w:rPr>
         <w:t>Set up git repository and started MVC application.</w:t>
@@ -63,14 +70,36 @@
           <w:numId w:val="1"/>
         </w:numPr>
         <w:rPr>
-          <w:lang w:val="en-US"/>
-        </w:rPr>
-      </w:pPr>
-      <w:r>
-        <w:rPr>
+          <w:rFonts w:ascii="Calibri" w:hAnsi="Calibri" w:cs="Calibri"/>
+          <w:lang w:val="en-US"/>
+        </w:rPr>
+      </w:pPr>
+      <w:r>
+        <w:rPr>
+          <w:rFonts w:ascii="Calibri" w:hAnsi="Calibri" w:cs="Calibri"/>
           <w:lang w:val="en-US"/>
         </w:rPr>
         <w:t>I then chose to start with modelling the database by creating classes for Items, Sales, Address, Saleitems.</w:t>
+      </w:r>
+    </w:p>
+    <w:p>
+      <w:pPr>
+        <w:pStyle w:val="ListParagraph"/>
+        <w:numPr>
+          <w:ilvl w:val="1"/>
+          <w:numId w:val="1"/>
+        </w:numPr>
+        <w:rPr>
+          <w:rFonts w:ascii="Calibri" w:hAnsi="Calibri" w:cs="Calibri"/>
+          <w:lang w:val="en-US"/>
+        </w:rPr>
+      </w:pPr>
+      <w:r>
+        <w:rPr>
+          <w:rFonts w:ascii="Calibri" w:hAnsi="Calibri" w:cs="Calibri"/>
+          <w:lang w:val="en-US"/>
+        </w:rPr>
+        <w:t>I created the Items class before getting side-tracked by trying to include multiple items under 1 user.</w:t>
       </w:r>
     </w:p>
     <w:p>
@@ -81,28 +110,23 @@
           <w:numId w:val="1"/>
         </w:numPr>
         <w:rPr>
-          <w:lang w:val="en-US"/>
-        </w:rPr>
-      </w:pPr>
-      <w:r>
-        <w:rPr>
-          <w:lang w:val="en-US"/>
-        </w:rPr>
-        <w:t xml:space="preserve">Then </w:t>
-      </w:r>
-      <w:r>
-        <w:rPr>
-          <w:lang w:val="en-US"/>
-        </w:rPr>
-        <w:t>created my own context file called SalesboardContext</w:t>
-      </w:r>
-      <w:bookmarkStart w:id="0" w:name="_GoBack"/>
-      <w:bookmarkEnd w:id="0"/>
-      <w:r>
-        <w:rPr>
-          <w:lang w:val="en-US"/>
-        </w:rPr>
-        <w:t>.cs to include all the db sets.</w:t>
+          <w:rFonts w:ascii="Calibri" w:hAnsi="Calibri" w:cs="Calibri"/>
+          <w:lang w:val="en-US"/>
+        </w:rPr>
+      </w:pPr>
+      <w:r>
+        <w:rPr>
+          <w:rFonts w:ascii="Calibri" w:hAnsi="Calibri" w:cs="Calibri"/>
+          <w:lang w:val="en-US"/>
+        </w:rPr>
+        <w:t>Therefore, I be</w:t>
+      </w:r>
+      <w:r>
+        <w:rPr>
+          <w:rFonts w:ascii="Calibri" w:hAnsi="Calibri" w:cs="Calibri"/>
+          <w:lang w:val="en-US"/>
+        </w:rPr>
+        <w:t>gun to modify the ApplicationContext.cs to support custom user data.</w:t>
       </w:r>
     </w:p>
     <w:p>
@@ -113,19 +137,197 @@
           <w:numId w:val="1"/>
         </w:numPr>
         <w:rPr>
-          <w:lang w:val="en-US"/>
-        </w:rPr>
-      </w:pPr>
-      <w:r>
-        <w:rPr>
-          <w:lang w:val="en-US"/>
-        </w:rPr>
-        <w:t>One at a time I added each to the context and applied migrations</w:t>
-      </w:r>
+          <w:rFonts w:ascii="Calibri" w:hAnsi="Calibri" w:cs="Calibri"/>
+          <w:lang w:val="en-US"/>
+        </w:rPr>
+      </w:pPr>
+      <w:r>
+        <w:rPr>
+          <w:rFonts w:ascii="Calibri" w:hAnsi="Calibri" w:cs="Calibri"/>
+          <w:lang w:val="en-US"/>
+        </w:rPr>
+        <w:t>Made 1 custom field with no entry yet – To Do</w:t>
+      </w:r>
+    </w:p>
+    <w:p>
+      <w:pPr>
+        <w:pStyle w:val="ListParagraph"/>
+        <w:numPr>
+          <w:ilvl w:val="0"/>
+          <w:numId w:val="1"/>
+        </w:numPr>
+        <w:rPr>
+          <w:rFonts w:ascii="Calibri" w:hAnsi="Calibri" w:cs="Calibri"/>
+          <w:lang w:val="en-US"/>
+        </w:rPr>
+      </w:pPr>
+      <w:r>
+        <w:rPr>
+          <w:rFonts w:ascii="Calibri" w:hAnsi="Calibri" w:cs="Calibri"/>
+          <w:lang w:val="en-US"/>
+        </w:rPr>
+        <w:t xml:space="preserve">Having successfully made a migration with new users I added the </w:t>
+      </w:r>
+      <w:r>
+        <w:rPr>
+          <w:rFonts w:ascii="Calibri" w:hAnsi="Calibri" w:cs="Calibri"/>
+          <w:lang w:val="en-US"/>
+        </w:rPr>
+        <w:t>I</w:t>
+      </w:r>
+      <w:r>
+        <w:rPr>
+          <w:rFonts w:ascii="Calibri" w:hAnsi="Calibri" w:cs="Calibri"/>
+          <w:lang w:val="en-US"/>
+        </w:rPr>
+        <w:t>tem</w:t>
+      </w:r>
+      <w:r>
+        <w:rPr>
+          <w:rFonts w:ascii="Calibri" w:hAnsi="Calibri" w:cs="Calibri"/>
+          <w:lang w:val="en-US"/>
+        </w:rPr>
+        <w:t>s class and migrated</w:t>
+      </w:r>
+    </w:p>
+    <w:p>
+      <w:pPr>
+        <w:pStyle w:val="ListParagraph"/>
+        <w:numPr>
+          <w:ilvl w:val="1"/>
+          <w:numId w:val="1"/>
+        </w:numPr>
+        <w:rPr>
+          <w:rFonts w:ascii="Calibri" w:hAnsi="Calibri" w:cs="Calibri"/>
+          <w:lang w:val="en-US"/>
+        </w:rPr>
+      </w:pPr>
+      <w:r>
+        <w:rPr>
+          <w:rFonts w:ascii="Calibri" w:hAnsi="Calibri" w:cs="Calibri"/>
+          <w:lang w:val="en-US"/>
+        </w:rPr>
+        <w:t>After I f</w:t>
+      </w:r>
+      <w:r>
+        <w:rPr>
+          <w:rFonts w:ascii="Calibri" w:hAnsi="Calibri" w:cs="Calibri"/>
+          <w:lang w:val="en-US"/>
+        </w:rPr>
+        <w:t xml:space="preserve">ixed Items model to reference </w:t>
+      </w:r>
+      <w:r>
+        <w:rPr>
+          <w:rFonts w:ascii="Calibri" w:hAnsi="Calibri" w:cs="Calibri"/>
+          <w:lang w:val="en-US"/>
+        </w:rPr>
+        <w:t xml:space="preserve">Zephyr_ApplicationUser </w:t>
+      </w:r>
+      <w:r>
+        <w:rPr>
+          <w:rFonts w:ascii="Calibri" w:hAnsi="Calibri" w:cs="Calibri"/>
+          <w:lang w:val="en-US"/>
+        </w:rPr>
+        <w:t>I then migrated.</w:t>
+      </w:r>
+    </w:p>
+    <w:p>
+      <w:pPr>
+        <w:pStyle w:val="ListParagraph"/>
+        <w:numPr>
+          <w:ilvl w:val="1"/>
+          <w:numId w:val="1"/>
+        </w:numPr>
+        <w:rPr>
+          <w:rFonts w:ascii="Calibri" w:hAnsi="Calibri" w:cs="Calibri"/>
+          <w:lang w:val="en-US"/>
+        </w:rPr>
+      </w:pPr>
+      <w:r>
+        <w:rPr>
+          <w:rFonts w:ascii="Calibri" w:hAnsi="Calibri" w:cs="Calibri"/>
+          <w:lang w:val="en-US"/>
+        </w:rPr>
+        <w:t>This allowed me to add an item that is linked to a user by their ID.</w:t>
+      </w:r>
+      <w:bookmarkStart w:id="0" w:name="_GoBack"/>
+      <w:bookmarkEnd w:id="0"/>
+    </w:p>
+    <w:p>
+      <w:pPr>
+        <w:pStyle w:val="ListParagraph"/>
+        <w:numPr>
+          <w:ilvl w:val="0"/>
+          <w:numId w:val="1"/>
+        </w:numPr>
+        <w:rPr>
+          <w:rFonts w:ascii="Calibri" w:hAnsi="Calibri" w:cs="Calibri"/>
+          <w:lang w:val="en-US"/>
+        </w:rPr>
+      </w:pPr>
+    </w:p>
+    <w:p>
+      <w:pPr>
+        <w:pStyle w:val="ListParagraph"/>
+        <w:numPr>
+          <w:ilvl w:val="1"/>
+          <w:numId w:val="1"/>
+        </w:numPr>
+        <w:rPr>
+          <w:rFonts w:ascii="Calibri" w:hAnsi="Calibri" w:cs="Calibri"/>
+          <w:lang w:val="en-US"/>
+        </w:rPr>
+      </w:pPr>
+    </w:p>
+    <w:p>
+      <w:pPr>
+        <w:rPr>
+          <w:rFonts w:ascii="Calibri" w:hAnsi="Calibri" w:cs="Calibri"/>
+          <w:lang w:val="en-US"/>
+        </w:rPr>
+      </w:pPr>
+    </w:p>
+    <w:p>
+      <w:pPr>
+        <w:rPr>
+          <w:rFonts w:ascii="Calibri" w:hAnsi="Calibri" w:cs="Calibri"/>
+          <w:lang w:val="en-US"/>
+        </w:rPr>
+      </w:pPr>
+      <w:r>
+        <w:rPr>
+          <w:rFonts w:ascii="Calibri" w:hAnsi="Calibri" w:cs="Calibri"/>
+          <w:lang w:val="en-US"/>
+        </w:rPr>
+        <w:t>To Do:</w:t>
+      </w:r>
+    </w:p>
+    <w:p>
+      <w:pPr>
+        <w:rPr>
+          <w:rFonts w:ascii="Calibri" w:hAnsi="Calibri" w:cs="Calibri"/>
+          <w:lang w:val="en-US"/>
+        </w:rPr>
+      </w:pPr>
+      <w:r>
+        <w:rPr>
+          <w:rFonts w:ascii="Calibri" w:hAnsi="Calibri" w:cs="Calibri"/>
+          <w:lang w:val="en-US"/>
+        </w:rPr>
+        <w:t xml:space="preserve">Add custom data like items to user through this: </w:t>
+      </w:r>
+      <w:hyperlink r:id="rId8" w:history="1">
+        <w:r>
+          <w:rPr>
+            <w:rStyle w:val="Hyperlink"/>
+          </w:rPr>
+          <w:t>https://docs.microsoft.com/en-us/aspnet/core/security/authentication/add-user-data?view=aspnetcore-3.1&amp;tabs=visual-studio</w:t>
+        </w:r>
+      </w:hyperlink>
     </w:p>
     <w:sectPr>
-      <w:headerReference w:type="default" r:id="rId8"/>
-      <w:footerReference w:type="default" r:id="rId9"/>
+      <w:headerReference w:type="default" r:id="rId9"/>
+      <w:footerReference w:type="default" r:id="rId10"/>
       <w:pgSz w:w="11906" w:h="16838"/>
       <w:pgMar w:top="1440" w:right="1440" w:bottom="1440" w:left="1440" w:header="708" w:footer="708" w:gutter="0"/>
       <w:cols w:space="708"/>
@@ -875,6 +1077,18 @@
       <w:contextualSpacing/>
     </w:pPr>
   </w:style>
+  <w:style w:type="character" w:styleId="Hyperlink">
+    <w:name w:val="Hyperlink"/>
+    <w:basedOn w:val="DefaultParagraphFont"/>
+    <w:uiPriority w:val="99"/>
+    <w:semiHidden/>
+    <w:unhideWhenUsed/>
+    <w:rsid w:val="00957EE6"/>
+    <w:rPr>
+      <w:color w:val="0000FF"/>
+      <w:u w:val="single"/>
+    </w:rPr>
+  </w:style>
 </w:styles>
 </file>
 
@@ -1178,7 +1392,7 @@
 </file>
 
 <file path=customXml/itemProps1.xml><?xml version="1.0" encoding="utf-8"?>
-<ds:datastoreItem xmlns:ds="http://schemas.openxmlformats.org/officeDocument/2006/customXml" ds:itemID="{96305423-7BFD-4023-B71F-536B00CBDEB8}">
+<ds:datastoreItem xmlns:ds="http://schemas.openxmlformats.org/officeDocument/2006/customXml" ds:itemID="{C14895F2-ED76-445B-956D-62B072F6E3E0}">
   <ds:schemaRefs>
     <ds:schemaRef ds:uri="http://schemas.openxmlformats.org/officeDocument/2006/bibliography"/>
   </ds:schemaRefs>

</xml_diff>

<commit_message>
Completed database design Identity, Items, Sales, Saleitems
Signed-off-by: ZephyrGitCode <zephyr.dobson@outlook.com>
</commit_message>
<xml_diff>
--- a/ProjectDocumentation/Salesboard_Process.docx
+++ b/ProjectDocumentation/Salesboard_Process.docx
@@ -1,6 +1,6 @@
 
 <file path=word/document.xml><?xml version="1.0" encoding="utf-8"?>
-<w:document xmlns:wpc="http://schemas.microsoft.com/office/word/2010/wordprocessingCanvas" xmlns:cx="http://schemas.microsoft.com/office/drawing/2014/chartex" xmlns:cx1="http://schemas.microsoft.com/office/drawing/2015/9/8/chartex" xmlns:cx2="http://schemas.microsoft.com/office/drawing/2015/10/21/chartex" xmlns:cx3="http://schemas.microsoft.com/office/drawing/2016/5/9/chartex" xmlns:cx4="http://schemas.microsoft.com/office/drawing/2016/5/10/chartex" xmlns:cx5="http://schemas.microsoft.com/office/drawing/2016/5/11/chartex" xmlns:cx6="http://schemas.microsoft.com/office/drawing/2016/5/12/chartex" xmlns:cx7="http://schemas.microsoft.com/office/drawing/2016/5/13/chartex" xmlns:cx8="http://schemas.microsoft.com/office/drawing/2016/5/14/chartex" xmlns:mc="http://schemas.openxmlformats.org/markup-compatibility/2006" xmlns:aink="http://schemas.microsoft.com/office/drawing/2016/ink" xmlns:am3d="http://schemas.microsoft.com/office/drawing/2017/model3d" xmlns:o="urn:schemas-microsoft-com:office:office" xmlns:r="http://schemas.openxmlformats.org/officeDocument/2006/relationships" xmlns:m="http://schemas.openxmlformats.org/officeDocument/2006/math" xmlns:v="urn:schemas-microsoft-com:vml" xmlns:wp14="http://schemas.microsoft.com/office/word/2010/wordprocessingDrawing" xmlns:wp="http://schemas.openxmlformats.org/drawingml/2006/wordprocessingDrawing" xmlns:w10="urn:schemas-microsoft-com:office:word" xmlns:w="http://schemas.openxmlformats.org/wordprocessingml/2006/main" xmlns:w14="http://schemas.microsoft.com/office/word/2010/wordml" xmlns:w15="http://schemas.microsoft.com/office/word/2012/wordml" xmlns:w16cid="http://schemas.microsoft.com/office/word/2016/wordml/cid" xmlns:w16se="http://schemas.microsoft.com/office/word/2015/wordml/symex" xmlns:wpg="http://schemas.microsoft.com/office/word/2010/wordprocessingGroup" xmlns:wpi="http://schemas.microsoft.com/office/word/2010/wordprocessingInk" xmlns:wne="http://schemas.microsoft.com/office/word/2006/wordml" xmlns:wps="http://schemas.microsoft.com/office/word/2010/wordprocessingShape" mc:Ignorable="w14 w15 w16se w16cid wp14">
+<w:document xmlns:wpc="http://schemas.microsoft.com/office/word/2010/wordprocessingCanvas" xmlns:cx="http://schemas.microsoft.com/office/drawing/2014/chartex" xmlns:cx1="http://schemas.microsoft.com/office/drawing/2015/9/8/chartex" xmlns:cx2="http://schemas.microsoft.com/office/drawing/2015/10/21/chartex" xmlns:cx3="http://schemas.microsoft.com/office/drawing/2016/5/9/chartex" xmlns:cx4="http://schemas.microsoft.com/office/drawing/2016/5/10/chartex" xmlns:cx5="http://schemas.microsoft.com/office/drawing/2016/5/11/chartex" xmlns:cx6="http://schemas.microsoft.com/office/drawing/2016/5/12/chartex" xmlns:cx7="http://schemas.microsoft.com/office/drawing/2016/5/13/chartex" xmlns:cx8="http://schemas.microsoft.com/office/drawing/2016/5/14/chartex" xmlns:mc="http://schemas.openxmlformats.org/markup-compatibility/2006" xmlns:aink="http://schemas.microsoft.com/office/drawing/2016/ink" xmlns:am3d="http://schemas.microsoft.com/office/drawing/2017/model3d" xmlns:o="urn:schemas-microsoft-com:office:office" xmlns:r="http://schemas.openxmlformats.org/officeDocument/2006/relationships" xmlns:m="http://schemas.openxmlformats.org/officeDocument/2006/math" xmlns:v="urn:schemas-microsoft-com:vml" xmlns:wp14="http://schemas.microsoft.com/office/word/2010/wordprocessingDrawing" xmlns:wp="http://schemas.openxmlformats.org/drawingml/2006/wordprocessingDrawing" xmlns:w10="urn:schemas-microsoft-com:office:word" xmlns:w="http://schemas.openxmlformats.org/wordprocessingml/2006/main" xmlns:w14="http://schemas.microsoft.com/office/word/2010/wordml" xmlns:w15="http://schemas.microsoft.com/office/word/2012/wordml" xmlns:w16cex="http://schemas.microsoft.com/office/word/2018/wordml/cex" xmlns:w16cid="http://schemas.microsoft.com/office/word/2016/wordml/cid" xmlns:w16="http://schemas.microsoft.com/office/word/2018/wordml" xmlns:w16se="http://schemas.microsoft.com/office/word/2015/wordml/symex" xmlns:wpg="http://schemas.microsoft.com/office/word/2010/wordprocessingGroup" xmlns:wpi="http://schemas.microsoft.com/office/word/2010/wordprocessingInk" xmlns:wne="http://schemas.microsoft.com/office/word/2006/wordml" xmlns:wps="http://schemas.microsoft.com/office/word/2010/wordprocessingShape" mc:Ignorable="w14 w15 w16se w16cid w16 w16cex wp14">
   <w:body>
     <w:p>
       <w:pPr>
@@ -29,17 +29,30 @@
     </w:p>
     <w:p>
       <w:pPr>
-        <w:rPr>
-          <w:rFonts w:ascii="Calibri" w:hAnsi="Calibri" w:cs="Calibri"/>
-          <w:lang w:val="en-US"/>
-        </w:rPr>
-      </w:pPr>
-      <w:r>
-        <w:rPr>
-          <w:rFonts w:ascii="Calibri" w:hAnsi="Calibri" w:cs="Calibri"/>
-          <w:lang w:val="en-US"/>
-        </w:rPr>
-        <w:t>Development steps:</w:t>
+        <w:pStyle w:val="Heading1"/>
+        <w:rPr>
+          <w:lang w:val="en-US"/>
+        </w:rPr>
+      </w:pPr>
+      <w:r>
+        <w:rPr>
+          <w:lang w:val="en-US"/>
+        </w:rPr>
+        <w:t>Development:</w:t>
+      </w:r>
+    </w:p>
+    <w:p>
+      <w:pPr>
+        <w:pStyle w:val="Heading2"/>
+        <w:rPr>
+          <w:lang w:val="en-US"/>
+        </w:rPr>
+      </w:pPr>
+      <w:r>
+        <w:rPr>
+          <w:lang w:val="en-US"/>
+        </w:rPr>
+        <w:t>Setting up Application and modelling Database</w:t>
       </w:r>
     </w:p>
     <w:p>
@@ -79,7 +92,28 @@
           <w:rFonts w:ascii="Calibri" w:hAnsi="Calibri" w:cs="Calibri"/>
           <w:lang w:val="en-US"/>
         </w:rPr>
-        <w:t>I then chose to start with modelling the database by creating classes for Items, Sales, Address, Saleitems.</w:t>
+        <w:t>I then chose to start with modelling the database by creating classes for Items, Sales</w:t>
+      </w:r>
+      <w:r>
+        <w:rPr>
+          <w:rFonts w:ascii="Calibri" w:hAnsi="Calibri" w:cs="Calibri"/>
+          <w:lang w:val="en-US"/>
+        </w:rPr>
+        <w:t xml:space="preserve"> and </w:t>
+      </w:r>
+      <w:r>
+        <w:rPr>
+          <w:rFonts w:ascii="Calibri" w:hAnsi="Calibri" w:cs="Calibri"/>
+          <w:lang w:val="en-US"/>
+        </w:rPr>
+        <w:t>Saleitems</w:t>
+      </w:r>
+      <w:r>
+        <w:rPr>
+          <w:rFonts w:ascii="Calibri" w:hAnsi="Calibri" w:cs="Calibri"/>
+          <w:lang w:val="en-US"/>
+        </w:rPr>
+        <w:t>.</w:t>
       </w:r>
     </w:p>
     <w:p>
@@ -99,7 +133,14 @@
           <w:rFonts w:ascii="Calibri" w:hAnsi="Calibri" w:cs="Calibri"/>
           <w:lang w:val="en-US"/>
         </w:rPr>
-        <w:t>I created the Items class before getting side-tracked by trying to include multiple items under 1 user.</w:t>
+        <w:t>I created the Items class before getting side-tracked by trying to include multiple items under 1 user</w:t>
+      </w:r>
+      <w:r>
+        <w:rPr>
+          <w:rFonts w:ascii="Calibri" w:hAnsi="Calibri" w:cs="Calibri"/>
+          <w:lang w:val="en-US"/>
+        </w:rPr>
+        <w:t>.</w:t>
       </w:r>
     </w:p>
     <w:p>
@@ -148,6 +189,13 @@
         </w:rPr>
         <w:t>Made 1 custom field with no entry yet – To Do</w:t>
       </w:r>
+      <w:r>
+        <w:rPr>
+          <w:rFonts w:ascii="Calibri" w:hAnsi="Calibri" w:cs="Calibri"/>
+          <w:lang w:val="en-US"/>
+        </w:rPr>
+        <w:t>.</w:t>
+      </w:r>
     </w:p>
     <w:p>
       <w:pPr>
@@ -189,6 +237,13 @@
         </w:rPr>
         <w:t>s class and migrated</w:t>
       </w:r>
+      <w:r>
+        <w:rPr>
+          <w:rFonts w:ascii="Calibri" w:hAnsi="Calibri" w:cs="Calibri"/>
+          <w:lang w:val="en-US"/>
+        </w:rPr>
+        <w:t>.</w:t>
+      </w:r>
     </w:p>
     <w:p>
       <w:pPr>
@@ -228,7 +283,14 @@
           <w:rFonts w:ascii="Calibri" w:hAnsi="Calibri" w:cs="Calibri"/>
           <w:lang w:val="en-US"/>
         </w:rPr>
-        <w:t>I then migrated.</w:t>
+        <w:t>I then migrated</w:t>
+      </w:r>
+      <w:r>
+        <w:rPr>
+          <w:rFonts w:ascii="Calibri" w:hAnsi="Calibri" w:cs="Calibri"/>
+          <w:lang w:val="en-US"/>
+        </w:rPr>
+        <w:t>.</w:t>
       </w:r>
     </w:p>
     <w:p>
@@ -248,10 +310,15 @@
           <w:rFonts w:ascii="Calibri" w:hAnsi="Calibri" w:cs="Calibri"/>
           <w:lang w:val="en-US"/>
         </w:rPr>
-        <w:t>This allowed me to add an item that is linked to a user by their ID.</w:t>
-      </w:r>
-      <w:bookmarkStart w:id="0" w:name="_GoBack"/>
-      <w:bookmarkEnd w:id="0"/>
+        <w:t>This allowed me to add an item that is linked to a user by their ID</w:t>
+      </w:r>
+      <w:r>
+        <w:rPr>
+          <w:rFonts w:ascii="Calibri" w:hAnsi="Calibri" w:cs="Calibri"/>
+          <w:lang w:val="en-US"/>
+        </w:rPr>
+        <w:t>.</w:t>
+      </w:r>
     </w:p>
     <w:p>
       <w:pPr>
@@ -265,6 +332,20 @@
           <w:lang w:val="en-US"/>
         </w:rPr>
       </w:pPr>
+      <w:r>
+        <w:rPr>
+          <w:rFonts w:ascii="Calibri" w:hAnsi="Calibri" w:cs="Calibri"/>
+          <w:lang w:val="en-US"/>
+        </w:rPr>
+        <w:t>Now I have my Identity and other DBSets in the one context, I then started to add some custom fields to the Identity</w:t>
+      </w:r>
+      <w:r>
+        <w:rPr>
+          <w:rFonts w:ascii="Calibri" w:hAnsi="Calibri" w:cs="Calibri"/>
+          <w:lang w:val="en-US"/>
+        </w:rPr>
+        <w:t>.</w:t>
+      </w:r>
     </w:p>
     <w:p>
       <w:pPr>
@@ -278,6 +359,382 @@
           <w:lang w:val="en-US"/>
         </w:rPr>
       </w:pPr>
+      <w:r>
+        <w:rPr>
+          <w:rFonts w:ascii="Calibri" w:hAnsi="Calibri" w:cs="Calibri"/>
+          <w:lang w:val="en-US"/>
+        </w:rPr>
+        <w:t>I added the following custom fields to the identity user: first name, last name, age, state, city, postcode, street, images.</w:t>
+      </w:r>
+      <w:r>
+        <w:rPr>
+          <w:rFonts w:ascii="Calibri" w:hAnsi="Calibri" w:cs="Calibri"/>
+          <w:lang w:val="en-US"/>
+        </w:rPr>
+        <w:t xml:space="preserve"> See </w:t>
+      </w:r>
+      <w:hyperlink w:anchor="_Appendix" w:history="1">
+        <w:r>
+          <w:rPr>
+            <w:rStyle w:val="Hyperlink"/>
+            <w:rFonts w:ascii="Calibri" w:hAnsi="Calibri" w:cs="Calibri"/>
+            <w:lang w:val="en-US"/>
+          </w:rPr>
+          <w:t>Figur</w:t>
+        </w:r>
+        <w:r>
+          <w:rPr>
+            <w:rStyle w:val="Hyperlink"/>
+            <w:rFonts w:ascii="Calibri" w:hAnsi="Calibri" w:cs="Calibri"/>
+            <w:lang w:val="en-US"/>
+          </w:rPr>
+          <w:t>e</w:t>
+        </w:r>
+        <w:r>
+          <w:rPr>
+            <w:rStyle w:val="Hyperlink"/>
+            <w:rFonts w:ascii="Calibri" w:hAnsi="Calibri" w:cs="Calibri"/>
+            <w:lang w:val="en-US"/>
+          </w:rPr>
+          <w:t xml:space="preserve"> 1.1</w:t>
+        </w:r>
+      </w:hyperlink>
+      <w:r>
+        <w:rPr>
+          <w:rFonts w:ascii="Calibri" w:hAnsi="Calibri" w:cs="Calibri"/>
+          <w:lang w:val="en-US"/>
+        </w:rPr>
+        <w:t xml:space="preserve"> For an image of the identity fields</w:t>
+      </w:r>
+      <w:r>
+        <w:rPr>
+          <w:rFonts w:ascii="Calibri" w:hAnsi="Calibri" w:cs="Calibri"/>
+          <w:lang w:val="en-US"/>
+        </w:rPr>
+        <w:t>.</w:t>
+      </w:r>
+    </w:p>
+    <w:p>
+      <w:pPr>
+        <w:pStyle w:val="ListParagraph"/>
+        <w:numPr>
+          <w:ilvl w:val="0"/>
+          <w:numId w:val="1"/>
+        </w:numPr>
+        <w:rPr>
+          <w:rFonts w:ascii="Calibri" w:hAnsi="Calibri" w:cs="Calibri"/>
+          <w:lang w:val="en-US"/>
+        </w:rPr>
+      </w:pPr>
+      <w:r>
+        <w:rPr>
+          <w:rFonts w:ascii="Calibri" w:hAnsi="Calibri" w:cs="Calibri"/>
+          <w:lang w:val="en-US"/>
+        </w:rPr>
+        <w:t>Next is to do the Items table.</w:t>
+      </w:r>
+    </w:p>
+    <w:p>
+      <w:pPr>
+        <w:pStyle w:val="ListParagraph"/>
+        <w:numPr>
+          <w:ilvl w:val="1"/>
+          <w:numId w:val="1"/>
+        </w:numPr>
+        <w:rPr>
+          <w:rFonts w:ascii="Calibri" w:hAnsi="Calibri" w:cs="Calibri"/>
+          <w:lang w:val="en-US"/>
+        </w:rPr>
+      </w:pPr>
+      <w:r>
+        <w:rPr>
+          <w:rFonts w:ascii="Calibri" w:hAnsi="Calibri" w:cs="Calibri"/>
+          <w:lang w:val="en-US"/>
+        </w:rPr>
+        <w:t>The items table includes the following fields: Id, SellerId</w:t>
+      </w:r>
+      <w:r>
+        <w:rPr>
+          <w:rFonts w:ascii="Calibri" w:hAnsi="Calibri" w:cs="Calibri"/>
+          <w:lang w:val="en-US"/>
+        </w:rPr>
+        <w:t xml:space="preserve"> </w:t>
+      </w:r>
+      <w:r>
+        <w:rPr>
+          <w:rFonts w:ascii="Calibri" w:hAnsi="Calibri" w:cs="Calibri"/>
+          <w:lang w:val="en-US"/>
+        </w:rPr>
+        <w:t xml:space="preserve">(foreign key to Identity), Item, Itemdesc, Category, Price, Quantity, Itemimage, Postdate. See </w:t>
+      </w:r>
+      <w:hyperlink w:anchor="_Appendix" w:tgtFrame="_top" w:history="1">
+        <w:r>
+          <w:rPr>
+            <w:rStyle w:val="Hyperlink"/>
+            <w:rFonts w:ascii="Calibri" w:hAnsi="Calibri" w:cs="Calibri"/>
+            <w:lang w:val="en-US"/>
+          </w:rPr>
+          <w:t>Figure 1.2</w:t>
+        </w:r>
+      </w:hyperlink>
+      <w:r>
+        <w:rPr>
+          <w:rFonts w:ascii="Calibri" w:hAnsi="Calibri" w:cs="Calibri"/>
+          <w:lang w:val="en-US"/>
+        </w:rPr>
+        <w:t xml:space="preserve"> for image of Items class.</w:t>
+      </w:r>
+    </w:p>
+    <w:p>
+      <w:pPr>
+        <w:pStyle w:val="ListParagraph"/>
+        <w:numPr>
+          <w:ilvl w:val="0"/>
+          <w:numId w:val="1"/>
+        </w:numPr>
+        <w:rPr>
+          <w:rFonts w:ascii="Calibri" w:hAnsi="Calibri" w:cs="Calibri"/>
+          <w:lang w:val="en-US"/>
+        </w:rPr>
+      </w:pPr>
+      <w:r>
+        <w:rPr>
+          <w:rFonts w:ascii="Calibri" w:hAnsi="Calibri" w:cs="Calibri"/>
+          <w:lang w:val="en-US"/>
+        </w:rPr>
+        <w:t>Then Sales table.</w:t>
+      </w:r>
+    </w:p>
+    <w:p>
+      <w:pPr>
+        <w:pStyle w:val="ListParagraph"/>
+        <w:numPr>
+          <w:ilvl w:val="1"/>
+          <w:numId w:val="1"/>
+        </w:numPr>
+        <w:rPr>
+          <w:rFonts w:ascii="Calibri" w:hAnsi="Calibri" w:cs="Calibri"/>
+          <w:lang w:val="en-US"/>
+        </w:rPr>
+      </w:pPr>
+      <w:r>
+        <w:rPr>
+          <w:rFonts w:ascii="Calibri" w:hAnsi="Calibri" w:cs="Calibri"/>
+          <w:lang w:val="en-US"/>
+        </w:rPr>
+        <w:t xml:space="preserve">Sales has the following: Id, ItemId, BuyerId, Quantity. See </w:t>
+      </w:r>
+      <w:hyperlink w:anchor="_Appendix" w:history="1">
+        <w:r>
+          <w:rPr>
+            <w:rStyle w:val="Hyperlink"/>
+            <w:rFonts w:ascii="Calibri" w:hAnsi="Calibri" w:cs="Calibri"/>
+            <w:lang w:val="en-US"/>
+          </w:rPr>
+          <w:t>Figure 1.3</w:t>
+        </w:r>
+      </w:hyperlink>
+      <w:r>
+        <w:rPr>
+          <w:rFonts w:ascii="Calibri" w:hAnsi="Calibri" w:cs="Calibri"/>
+          <w:lang w:val="en-US"/>
+        </w:rPr>
+        <w:t xml:space="preserve"> for image of Sales class.</w:t>
+      </w:r>
+    </w:p>
+    <w:p>
+      <w:pPr>
+        <w:pStyle w:val="ListParagraph"/>
+        <w:numPr>
+          <w:ilvl w:val="0"/>
+          <w:numId w:val="1"/>
+        </w:numPr>
+        <w:rPr>
+          <w:rFonts w:ascii="Calibri" w:hAnsi="Calibri" w:cs="Calibri"/>
+          <w:lang w:val="en-US"/>
+        </w:rPr>
+      </w:pPr>
+      <w:r>
+        <w:rPr>
+          <w:rFonts w:ascii="Calibri" w:hAnsi="Calibri" w:cs="Calibri"/>
+          <w:lang w:val="en-US"/>
+        </w:rPr>
+        <w:t>Finally, Saleitems. This table is like Orderitems, it will handle item purchases</w:t>
+      </w:r>
+      <w:r>
+        <w:rPr>
+          <w:rFonts w:ascii="Calibri" w:hAnsi="Calibri" w:cs="Calibri"/>
+          <w:lang w:val="en-US"/>
+        </w:rPr>
+        <w:t xml:space="preserve"> with cart</w:t>
+      </w:r>
+      <w:r>
+        <w:rPr>
+          <w:rFonts w:ascii="Calibri" w:hAnsi="Calibri" w:cs="Calibri"/>
+          <w:lang w:val="en-US"/>
+        </w:rPr>
+        <w:t>.</w:t>
+      </w:r>
+    </w:p>
+    <w:p>
+      <w:pPr>
+        <w:pStyle w:val="ListParagraph"/>
+        <w:numPr>
+          <w:ilvl w:val="1"/>
+          <w:numId w:val="1"/>
+        </w:numPr>
+        <w:rPr>
+          <w:rFonts w:ascii="Calibri" w:hAnsi="Calibri" w:cs="Calibri"/>
+          <w:lang w:val="en-US"/>
+        </w:rPr>
+      </w:pPr>
+      <w:r>
+        <w:rPr>
+          <w:rFonts w:ascii="Calibri" w:hAnsi="Calibri" w:cs="Calibri"/>
+          <w:lang w:val="en-US"/>
+        </w:rPr>
+        <w:t xml:space="preserve">Saleitems has the following: </w:t>
+      </w:r>
+      <w:r>
+        <w:rPr>
+          <w:rFonts w:ascii="Calibri" w:hAnsi="Calibri" w:cs="Calibri"/>
+          <w:lang w:val="en-US"/>
+        </w:rPr>
+        <w:t xml:space="preserve">Id, CartId, Item, Quantity. See </w:t>
+      </w:r>
+      <w:hyperlink w:anchor="Figure1_4" w:history="1">
+        <w:r>
+          <w:rPr>
+            <w:rStyle w:val="Hyperlink"/>
+            <w:rFonts w:ascii="Calibri" w:hAnsi="Calibri" w:cs="Calibri"/>
+            <w:lang w:val="en-US"/>
+          </w:rPr>
+          <w:t>Figur</w:t>
+        </w:r>
+        <w:r>
+          <w:rPr>
+            <w:rStyle w:val="Hyperlink"/>
+            <w:rFonts w:ascii="Calibri" w:hAnsi="Calibri" w:cs="Calibri"/>
+            <w:lang w:val="en-US"/>
+          </w:rPr>
+          <w:t>e</w:t>
+        </w:r>
+        <w:r>
+          <w:rPr>
+            <w:rStyle w:val="Hyperlink"/>
+            <w:rFonts w:ascii="Calibri" w:hAnsi="Calibri" w:cs="Calibri"/>
+            <w:lang w:val="en-US"/>
+          </w:rPr>
+          <w:t xml:space="preserve"> 1.4</w:t>
+        </w:r>
+      </w:hyperlink>
+      <w:r>
+        <w:rPr>
+          <w:rFonts w:ascii="Calibri" w:hAnsi="Calibri" w:cs="Calibri"/>
+          <w:lang w:val="en-US"/>
+        </w:rPr>
+        <w:t xml:space="preserve"> for image of class.</w:t>
+      </w:r>
+    </w:p>
+    <w:p>
+      <w:pPr>
+        <w:pStyle w:val="ListParagraph"/>
+        <w:numPr>
+          <w:ilvl w:val="0"/>
+          <w:numId w:val="1"/>
+        </w:numPr>
+        <w:rPr>
+          <w:rFonts w:ascii="Calibri" w:hAnsi="Calibri" w:cs="Calibri"/>
+          <w:lang w:val="en-US"/>
+        </w:rPr>
+      </w:pPr>
+      <w:r>
+        <w:rPr>
+          <w:rFonts w:ascii="Calibri" w:hAnsi="Calibri" w:cs="Calibri"/>
+          <w:lang w:val="en-US"/>
+        </w:rPr>
+        <w:t>Time for migrations. I migrated the content in the following order</w:t>
+      </w:r>
+    </w:p>
+    <w:p>
+      <w:pPr>
+        <w:pStyle w:val="ListParagraph"/>
+        <w:numPr>
+          <w:ilvl w:val="1"/>
+          <w:numId w:val="1"/>
+        </w:numPr>
+        <w:rPr>
+          <w:rFonts w:ascii="Calibri" w:hAnsi="Calibri" w:cs="Calibri"/>
+          <w:lang w:val="en-US"/>
+        </w:rPr>
+      </w:pPr>
+      <w:r>
+        <w:rPr>
+          <w:rFonts w:ascii="Calibri" w:hAnsi="Calibri" w:cs="Calibri"/>
+          <w:lang w:val="en-US"/>
+        </w:rPr>
+        <w:t>Identity</w:t>
+      </w:r>
+    </w:p>
+    <w:p>
+      <w:pPr>
+        <w:pStyle w:val="ListParagraph"/>
+        <w:numPr>
+          <w:ilvl w:val="1"/>
+          <w:numId w:val="1"/>
+        </w:numPr>
+        <w:rPr>
+          <w:rFonts w:ascii="Calibri" w:hAnsi="Calibri" w:cs="Calibri"/>
+          <w:lang w:val="en-US"/>
+        </w:rPr>
+      </w:pPr>
+      <w:r>
+        <w:rPr>
+          <w:rFonts w:ascii="Calibri" w:hAnsi="Calibri" w:cs="Calibri"/>
+          <w:lang w:val="en-US"/>
+        </w:rPr>
+        <w:t>Items</w:t>
+      </w:r>
+    </w:p>
+    <w:p>
+      <w:pPr>
+        <w:pStyle w:val="ListParagraph"/>
+        <w:numPr>
+          <w:ilvl w:val="1"/>
+          <w:numId w:val="1"/>
+        </w:numPr>
+        <w:rPr>
+          <w:rFonts w:ascii="Calibri" w:hAnsi="Calibri" w:cs="Calibri"/>
+          <w:lang w:val="en-US"/>
+        </w:rPr>
+      </w:pPr>
+      <w:r>
+        <w:rPr>
+          <w:rFonts w:ascii="Calibri" w:hAnsi="Calibri" w:cs="Calibri"/>
+          <w:lang w:val="en-US"/>
+        </w:rPr>
+        <w:t>Sales</w:t>
+      </w:r>
+    </w:p>
+    <w:p>
+      <w:pPr>
+        <w:pStyle w:val="ListParagraph"/>
+        <w:numPr>
+          <w:ilvl w:val="1"/>
+          <w:numId w:val="1"/>
+        </w:numPr>
+        <w:rPr>
+          <w:rFonts w:ascii="Calibri" w:hAnsi="Calibri" w:cs="Calibri"/>
+          <w:lang w:val="en-US"/>
+        </w:rPr>
+      </w:pPr>
+      <w:r>
+        <w:rPr>
+          <w:rFonts w:ascii="Calibri" w:hAnsi="Calibri" w:cs="Calibri"/>
+          <w:lang w:val="en-US"/>
+        </w:rPr>
+        <w:t>Saleitems</w:t>
+      </w:r>
     </w:p>
     <w:p>
       <w:pPr>
@@ -305,8 +762,7 @@
     <w:p>
       <w:pPr>
         <w:rPr>
-          <w:rFonts w:ascii="Calibri" w:hAnsi="Calibri" w:cs="Calibri"/>
-          <w:lang w:val="en-US"/>
+          <w:rStyle w:val="Hyperlink"/>
         </w:rPr>
       </w:pPr>
       <w:r>
@@ -325,11 +781,303 @@
         </w:r>
       </w:hyperlink>
     </w:p>
+    <w:p>
+      <w:pPr>
+        <w:rPr>
+          <w:rStyle w:val="Hyperlink"/>
+        </w:rPr>
+      </w:pPr>
+      <w:r>
+        <w:rPr>
+          <w:rStyle w:val="Hyperlink"/>
+        </w:rPr>
+        <w:br w:type="page"/>
+      </w:r>
+    </w:p>
+    <w:p>
+      <w:pPr>
+        <w:pStyle w:val="Heading1"/>
+        <w:rPr>
+          <w:lang w:val="en-US"/>
+        </w:rPr>
+      </w:pPr>
+      <w:bookmarkStart w:id="0" w:name="_Appendix"/>
+      <w:bookmarkEnd w:id="0"/>
+      <w:r>
+        <w:rPr>
+          <w:lang w:val="en-US"/>
+        </w:rPr>
+        <w:lastRenderedPageBreak/>
+        <w:t>Appendix</w:t>
+      </w:r>
+    </w:p>
+    <w:p>
+      <w:pPr>
+        <w:rPr>
+          <w:lang w:val="en-US"/>
+        </w:rPr>
+      </w:pPr>
+      <w:r>
+        <w:rPr>
+          <w:lang w:val="en-US"/>
+        </w:rPr>
+        <w:t>F</w:t>
+      </w:r>
+      <w:r>
+        <w:rPr>
+          <w:lang w:val="en-US"/>
+        </w:rPr>
+        <w:t>igure 1</w:t>
+      </w:r>
+      <w:r>
+        <w:rPr>
+          <w:lang w:val="en-US"/>
+        </w:rPr>
+        <w:t>.</w:t>
+      </w:r>
+    </w:p>
+    <w:p>
+      <w:pPr>
+        <w:rPr>
+          <w:lang w:val="en-US"/>
+        </w:rPr>
+      </w:pPr>
+      <w:r>
+        <w:rPr>
+          <w:noProof/>
+        </w:rPr>
+        <w:drawing>
+          <wp:inline distT="0" distB="0" distL="0" distR="0" wp14:anchorId="4A921278" wp14:editId="16AED9A2">
+            <wp:extent cx="2657475" cy="3528657"/>
+            <wp:effectExtent l="0" t="0" r="0" b="0"/>
+            <wp:docPr id="1" name="Picture 1"/>
+            <wp:cNvGraphicFramePr>
+              <a:graphicFrameLocks xmlns:a="http://schemas.openxmlformats.org/drawingml/2006/main" noChangeAspect="1"/>
+            </wp:cNvGraphicFramePr>
+            <a:graphic xmlns:a="http://schemas.openxmlformats.org/drawingml/2006/main">
+              <a:graphicData uri="http://schemas.openxmlformats.org/drawingml/2006/picture">
+                <pic:pic xmlns:pic="http://schemas.openxmlformats.org/drawingml/2006/picture">
+                  <pic:nvPicPr>
+                    <pic:cNvPr id="1" name=""/>
+                    <pic:cNvPicPr/>
+                  </pic:nvPicPr>
+                  <pic:blipFill>
+                    <a:blip r:embed="rId9"/>
+                    <a:stretch>
+                      <a:fillRect/>
+                    </a:stretch>
+                  </pic:blipFill>
+                  <pic:spPr>
+                    <a:xfrm>
+                      <a:off x="0" y="0"/>
+                      <a:ext cx="2681623" cy="3560721"/>
+                    </a:xfrm>
+                    <a:prstGeom prst="rect">
+                      <a:avLst/>
+                    </a:prstGeom>
+                  </pic:spPr>
+                </pic:pic>
+              </a:graphicData>
+            </a:graphic>
+          </wp:inline>
+        </w:drawing>
+      </w:r>
+    </w:p>
+    <w:p>
+      <w:pPr>
+        <w:rPr>
+          <w:lang w:val="en-US"/>
+        </w:rPr>
+      </w:pPr>
+      <w:r>
+        <w:rPr>
+          <w:lang w:val="en-US"/>
+        </w:rPr>
+        <w:t>Figure 2.</w:t>
+      </w:r>
+    </w:p>
+    <w:p>
+      <w:pPr>
+        <w:rPr>
+          <w:lang w:val="en-US"/>
+        </w:rPr>
+      </w:pPr>
+      <w:r>
+        <w:rPr>
+          <w:noProof/>
+        </w:rPr>
+        <w:drawing>
+          <wp:inline distT="0" distB="0" distL="0" distR="0" wp14:anchorId="0E56BF00" wp14:editId="1AB49249">
+            <wp:extent cx="4429579" cy="4895850"/>
+            <wp:effectExtent l="0" t="0" r="9525" b="0"/>
+            <wp:docPr id="2" name="Picture 2"/>
+            <wp:cNvGraphicFramePr>
+              <a:graphicFrameLocks xmlns:a="http://schemas.openxmlformats.org/drawingml/2006/main" noChangeAspect="1"/>
+            </wp:cNvGraphicFramePr>
+            <a:graphic xmlns:a="http://schemas.openxmlformats.org/drawingml/2006/main">
+              <a:graphicData uri="http://schemas.openxmlformats.org/drawingml/2006/picture">
+                <pic:pic xmlns:pic="http://schemas.openxmlformats.org/drawingml/2006/picture">
+                  <pic:nvPicPr>
+                    <pic:cNvPr id="1" name=""/>
+                    <pic:cNvPicPr/>
+                  </pic:nvPicPr>
+                  <pic:blipFill>
+                    <a:blip r:embed="rId10"/>
+                    <a:stretch>
+                      <a:fillRect/>
+                    </a:stretch>
+                  </pic:blipFill>
+                  <pic:spPr>
+                    <a:xfrm>
+                      <a:off x="0" y="0"/>
+                      <a:ext cx="4436409" cy="4903399"/>
+                    </a:xfrm>
+                    <a:prstGeom prst="rect">
+                      <a:avLst/>
+                    </a:prstGeom>
+                  </pic:spPr>
+                </pic:pic>
+              </a:graphicData>
+            </a:graphic>
+          </wp:inline>
+        </w:drawing>
+      </w:r>
+    </w:p>
+    <w:p>
+      <w:pPr>
+        <w:rPr>
+          <w:lang w:val="en-US"/>
+        </w:rPr>
+      </w:pPr>
+      <w:r>
+        <w:rPr>
+          <w:lang w:val="en-US"/>
+        </w:rPr>
+        <w:lastRenderedPageBreak/>
+        <w:t>Figure 1.3</w:t>
+      </w:r>
+    </w:p>
+    <w:p>
+      <w:pPr>
+        <w:rPr>
+          <w:lang w:val="en-US"/>
+        </w:rPr>
+      </w:pPr>
+      <w:r>
+        <w:rPr>
+          <w:noProof/>
+        </w:rPr>
+        <w:drawing>
+          <wp:inline distT="0" distB="0" distL="0" distR="0" wp14:anchorId="2AEBE63C" wp14:editId="3726B29E">
+            <wp:extent cx="3749199" cy="1990725"/>
+            <wp:effectExtent l="0" t="0" r="3810" b="0"/>
+            <wp:docPr id="3" name="Picture 3"/>
+            <wp:cNvGraphicFramePr>
+              <a:graphicFrameLocks xmlns:a="http://schemas.openxmlformats.org/drawingml/2006/main" noChangeAspect="1"/>
+            </wp:cNvGraphicFramePr>
+            <a:graphic xmlns:a="http://schemas.openxmlformats.org/drawingml/2006/main">
+              <a:graphicData uri="http://schemas.openxmlformats.org/drawingml/2006/picture">
+                <pic:pic xmlns:pic="http://schemas.openxmlformats.org/drawingml/2006/picture">
+                  <pic:nvPicPr>
+                    <pic:cNvPr id="1" name=""/>
+                    <pic:cNvPicPr/>
+                  </pic:nvPicPr>
+                  <pic:blipFill>
+                    <a:blip r:embed="rId11"/>
+                    <a:stretch>
+                      <a:fillRect/>
+                    </a:stretch>
+                  </pic:blipFill>
+                  <pic:spPr>
+                    <a:xfrm>
+                      <a:off x="0" y="0"/>
+                      <a:ext cx="3766014" cy="1999653"/>
+                    </a:xfrm>
+                    <a:prstGeom prst="rect">
+                      <a:avLst/>
+                    </a:prstGeom>
+                  </pic:spPr>
+                </pic:pic>
+              </a:graphicData>
+            </a:graphic>
+          </wp:inline>
+        </w:drawing>
+      </w:r>
+    </w:p>
+    <w:p>
+      <w:pPr>
+        <w:rPr>
+          <w:lang w:val="en-US"/>
+        </w:rPr>
+      </w:pPr>
+      <w:bookmarkStart w:id="1" w:name="Figure1_4"/>
+      <w:r>
+        <w:rPr>
+          <w:lang w:val="en-US"/>
+        </w:rPr>
+        <w:t>Figure 1.4</w:t>
+      </w:r>
+    </w:p>
+    <w:bookmarkEnd w:id="1"/>
+    <w:p>
+      <w:pPr>
+        <w:rPr>
+          <w:lang w:val="en-US"/>
+        </w:rPr>
+      </w:pPr>
+      <w:r>
+        <w:rPr>
+          <w:noProof/>
+        </w:rPr>
+        <w:drawing>
+          <wp:inline distT="0" distB="0" distL="0" distR="0" wp14:anchorId="773F0742" wp14:editId="48065DDF">
+            <wp:extent cx="3000375" cy="2238375"/>
+            <wp:effectExtent l="0" t="0" r="9525" b="9525"/>
+            <wp:docPr id="4" name="Picture 4"/>
+            <wp:cNvGraphicFramePr>
+              <a:graphicFrameLocks xmlns:a="http://schemas.openxmlformats.org/drawingml/2006/main" noChangeAspect="1"/>
+            </wp:cNvGraphicFramePr>
+            <a:graphic xmlns:a="http://schemas.openxmlformats.org/drawingml/2006/main">
+              <a:graphicData uri="http://schemas.openxmlformats.org/drawingml/2006/picture">
+                <pic:pic xmlns:pic="http://schemas.openxmlformats.org/drawingml/2006/picture">
+                  <pic:nvPicPr>
+                    <pic:cNvPr id="1" name=""/>
+                    <pic:cNvPicPr/>
+                  </pic:nvPicPr>
+                  <pic:blipFill>
+                    <a:blip r:embed="rId12"/>
+                    <a:stretch>
+                      <a:fillRect/>
+                    </a:stretch>
+                  </pic:blipFill>
+                  <pic:spPr>
+                    <a:xfrm>
+                      <a:off x="0" y="0"/>
+                      <a:ext cx="3000375" cy="2238375"/>
+                    </a:xfrm>
+                    <a:prstGeom prst="rect">
+                      <a:avLst/>
+                    </a:prstGeom>
+                  </pic:spPr>
+                </pic:pic>
+              </a:graphicData>
+            </a:graphic>
+          </wp:inline>
+        </w:drawing>
+      </w:r>
+    </w:p>
+    <w:p>
+      <w:pPr>
+        <w:rPr>
+          <w:lang w:val="en-US"/>
+        </w:rPr>
+      </w:pPr>
+    </w:p>
     <w:sectPr>
-      <w:headerReference w:type="default" r:id="rId9"/>
-      <w:footerReference w:type="default" r:id="rId10"/>
+      <w:headerReference w:type="default" r:id="rId13"/>
+      <w:footerReference w:type="default" r:id="rId14"/>
       <w:pgSz w:w="11906" w:h="16838"/>
-      <w:pgMar w:top="1440" w:right="1440" w:bottom="1440" w:left="1440" w:header="708" w:footer="708" w:gutter="0"/>
+      <w:pgMar w:top="720" w:right="720" w:bottom="720" w:left="720" w:header="708" w:footer="708" w:gutter="0"/>
       <w:cols w:space="708"/>
       <w:docGrid w:linePitch="360"/>
     </w:sectPr>
@@ -338,7 +1086,7 @@
 </file>
 
 <file path=word/endnotes.xml><?xml version="1.0" encoding="utf-8"?>
-<w:endnotes xmlns:wpc="http://schemas.microsoft.com/office/word/2010/wordprocessingCanvas" xmlns:cx="http://schemas.microsoft.com/office/drawing/2014/chartex" xmlns:cx1="http://schemas.microsoft.com/office/drawing/2015/9/8/chartex" xmlns:cx2="http://schemas.microsoft.com/office/drawing/2015/10/21/chartex" xmlns:cx3="http://schemas.microsoft.com/office/drawing/2016/5/9/chartex" xmlns:cx4="http://schemas.microsoft.com/office/drawing/2016/5/10/chartex" xmlns:cx5="http://schemas.microsoft.com/office/drawing/2016/5/11/chartex" xmlns:cx6="http://schemas.microsoft.com/office/drawing/2016/5/12/chartex" xmlns:cx7="http://schemas.microsoft.com/office/drawing/2016/5/13/chartex" xmlns:cx8="http://schemas.microsoft.com/office/drawing/2016/5/14/chartex" xmlns:mc="http://schemas.openxmlformats.org/markup-compatibility/2006" xmlns:aink="http://schemas.microsoft.com/office/drawing/2016/ink" xmlns:am3d="http://schemas.microsoft.com/office/drawing/2017/model3d" xmlns:o="urn:schemas-microsoft-com:office:office" xmlns:r="http://schemas.openxmlformats.org/officeDocument/2006/relationships" xmlns:m="http://schemas.openxmlformats.org/officeDocument/2006/math" xmlns:v="urn:schemas-microsoft-com:vml" xmlns:wp14="http://schemas.microsoft.com/office/word/2010/wordprocessingDrawing" xmlns:wp="http://schemas.openxmlformats.org/drawingml/2006/wordprocessingDrawing" xmlns:w10="urn:schemas-microsoft-com:office:word" xmlns:w="http://schemas.openxmlformats.org/wordprocessingml/2006/main" xmlns:w14="http://schemas.microsoft.com/office/word/2010/wordml" xmlns:w15="http://schemas.microsoft.com/office/word/2012/wordml" xmlns:w16cid="http://schemas.microsoft.com/office/word/2016/wordml/cid" xmlns:w16se="http://schemas.microsoft.com/office/word/2015/wordml/symex" xmlns:wpg="http://schemas.microsoft.com/office/word/2010/wordprocessingGroup" xmlns:wpi="http://schemas.microsoft.com/office/word/2010/wordprocessingInk" xmlns:wne="http://schemas.microsoft.com/office/word/2006/wordml" xmlns:wps="http://schemas.microsoft.com/office/word/2010/wordprocessingShape" mc:Ignorable="w14 w15 w16se w16cid wp14">
+<w:endnotes xmlns:wpc="http://schemas.microsoft.com/office/word/2010/wordprocessingCanvas" xmlns:cx="http://schemas.microsoft.com/office/drawing/2014/chartex" xmlns:cx1="http://schemas.microsoft.com/office/drawing/2015/9/8/chartex" xmlns:cx2="http://schemas.microsoft.com/office/drawing/2015/10/21/chartex" xmlns:cx3="http://schemas.microsoft.com/office/drawing/2016/5/9/chartex" xmlns:cx4="http://schemas.microsoft.com/office/drawing/2016/5/10/chartex" xmlns:cx5="http://schemas.microsoft.com/office/drawing/2016/5/11/chartex" xmlns:cx6="http://schemas.microsoft.com/office/drawing/2016/5/12/chartex" xmlns:cx7="http://schemas.microsoft.com/office/drawing/2016/5/13/chartex" xmlns:cx8="http://schemas.microsoft.com/office/drawing/2016/5/14/chartex" xmlns:mc="http://schemas.openxmlformats.org/markup-compatibility/2006" xmlns:aink="http://schemas.microsoft.com/office/drawing/2016/ink" xmlns:am3d="http://schemas.microsoft.com/office/drawing/2017/model3d" xmlns:o="urn:schemas-microsoft-com:office:office" xmlns:r="http://schemas.openxmlformats.org/officeDocument/2006/relationships" xmlns:m="http://schemas.openxmlformats.org/officeDocument/2006/math" xmlns:v="urn:schemas-microsoft-com:vml" xmlns:wp14="http://schemas.microsoft.com/office/word/2010/wordprocessingDrawing" xmlns:wp="http://schemas.openxmlformats.org/drawingml/2006/wordprocessingDrawing" xmlns:w10="urn:schemas-microsoft-com:office:word" xmlns:w="http://schemas.openxmlformats.org/wordprocessingml/2006/main" xmlns:w14="http://schemas.microsoft.com/office/word/2010/wordml" xmlns:w15="http://schemas.microsoft.com/office/word/2012/wordml" xmlns:w16cex="http://schemas.microsoft.com/office/word/2018/wordml/cex" xmlns:w16cid="http://schemas.microsoft.com/office/word/2016/wordml/cid" xmlns:w16="http://schemas.microsoft.com/office/word/2018/wordml" xmlns:w16se="http://schemas.microsoft.com/office/word/2015/wordml/symex" xmlns:wpg="http://schemas.microsoft.com/office/word/2010/wordprocessingGroup" xmlns:wpi="http://schemas.microsoft.com/office/word/2010/wordprocessingInk" xmlns:wne="http://schemas.microsoft.com/office/word/2006/wordml" xmlns:wps="http://schemas.microsoft.com/office/word/2010/wordprocessingShape" mc:Ignorable="w14 w15 w16se w16cid w16 w16cex wp14">
   <w:endnote w:type="separator" w:id="-1">
     <w:p>
       <w:pPr>
@@ -363,7 +1111,7 @@
 </file>
 
 <file path=word/footer1.xml><?xml version="1.0" encoding="utf-8"?>
-<w:ftr xmlns:wpc="http://schemas.microsoft.com/office/word/2010/wordprocessingCanvas" xmlns:cx="http://schemas.microsoft.com/office/drawing/2014/chartex" xmlns:cx1="http://schemas.microsoft.com/office/drawing/2015/9/8/chartex" xmlns:cx2="http://schemas.microsoft.com/office/drawing/2015/10/21/chartex" xmlns:cx3="http://schemas.microsoft.com/office/drawing/2016/5/9/chartex" xmlns:cx4="http://schemas.microsoft.com/office/drawing/2016/5/10/chartex" xmlns:cx5="http://schemas.microsoft.com/office/drawing/2016/5/11/chartex" xmlns:cx6="http://schemas.microsoft.com/office/drawing/2016/5/12/chartex" xmlns:cx7="http://schemas.microsoft.com/office/drawing/2016/5/13/chartex" xmlns:cx8="http://schemas.microsoft.com/office/drawing/2016/5/14/chartex" xmlns:mc="http://schemas.openxmlformats.org/markup-compatibility/2006" xmlns:aink="http://schemas.microsoft.com/office/drawing/2016/ink" xmlns:am3d="http://schemas.microsoft.com/office/drawing/2017/model3d" xmlns:o="urn:schemas-microsoft-com:office:office" xmlns:r="http://schemas.openxmlformats.org/officeDocument/2006/relationships" xmlns:m="http://schemas.openxmlformats.org/officeDocument/2006/math" xmlns:v="urn:schemas-microsoft-com:vml" xmlns:wp14="http://schemas.microsoft.com/office/word/2010/wordprocessingDrawing" xmlns:wp="http://schemas.openxmlformats.org/drawingml/2006/wordprocessingDrawing" xmlns:w10="urn:schemas-microsoft-com:office:word" xmlns:w="http://schemas.openxmlformats.org/wordprocessingml/2006/main" xmlns:w14="http://schemas.microsoft.com/office/word/2010/wordml" xmlns:w15="http://schemas.microsoft.com/office/word/2012/wordml" xmlns:w16cid="http://schemas.microsoft.com/office/word/2016/wordml/cid" xmlns:w16se="http://schemas.microsoft.com/office/word/2015/wordml/symex" xmlns:wpg="http://schemas.microsoft.com/office/word/2010/wordprocessingGroup" xmlns:wpi="http://schemas.microsoft.com/office/word/2010/wordprocessingInk" xmlns:wne="http://schemas.microsoft.com/office/word/2006/wordml" xmlns:wps="http://schemas.microsoft.com/office/word/2010/wordprocessingShape" mc:Ignorable="w14 w15 w16se w16cid wp14">
+<w:ftr xmlns:wpc="http://schemas.microsoft.com/office/word/2010/wordprocessingCanvas" xmlns:cx="http://schemas.microsoft.com/office/drawing/2014/chartex" xmlns:cx1="http://schemas.microsoft.com/office/drawing/2015/9/8/chartex" xmlns:cx2="http://schemas.microsoft.com/office/drawing/2015/10/21/chartex" xmlns:cx3="http://schemas.microsoft.com/office/drawing/2016/5/9/chartex" xmlns:cx4="http://schemas.microsoft.com/office/drawing/2016/5/10/chartex" xmlns:cx5="http://schemas.microsoft.com/office/drawing/2016/5/11/chartex" xmlns:cx6="http://schemas.microsoft.com/office/drawing/2016/5/12/chartex" xmlns:cx7="http://schemas.microsoft.com/office/drawing/2016/5/13/chartex" xmlns:cx8="http://schemas.microsoft.com/office/drawing/2016/5/14/chartex" xmlns:mc="http://schemas.openxmlformats.org/markup-compatibility/2006" xmlns:aink="http://schemas.microsoft.com/office/drawing/2016/ink" xmlns:am3d="http://schemas.microsoft.com/office/drawing/2017/model3d" xmlns:o="urn:schemas-microsoft-com:office:office" xmlns:r="http://schemas.openxmlformats.org/officeDocument/2006/relationships" xmlns:m="http://schemas.openxmlformats.org/officeDocument/2006/math" xmlns:v="urn:schemas-microsoft-com:vml" xmlns:wp14="http://schemas.microsoft.com/office/word/2010/wordprocessingDrawing" xmlns:wp="http://schemas.openxmlformats.org/drawingml/2006/wordprocessingDrawing" xmlns:w10="urn:schemas-microsoft-com:office:word" xmlns:w="http://schemas.openxmlformats.org/wordprocessingml/2006/main" xmlns:w14="http://schemas.microsoft.com/office/word/2010/wordml" xmlns:w15="http://schemas.microsoft.com/office/word/2012/wordml" xmlns:w16cex="http://schemas.microsoft.com/office/word/2018/wordml/cex" xmlns:w16cid="http://schemas.microsoft.com/office/word/2016/wordml/cid" xmlns:w16="http://schemas.microsoft.com/office/word/2018/wordml" xmlns:w16se="http://schemas.microsoft.com/office/word/2015/wordml/symex" xmlns:wpg="http://schemas.microsoft.com/office/word/2010/wordprocessingGroup" xmlns:wpi="http://schemas.microsoft.com/office/word/2010/wordprocessingInk" xmlns:wne="http://schemas.microsoft.com/office/word/2006/wordml" xmlns:wps="http://schemas.microsoft.com/office/word/2010/wordprocessingShape" mc:Ignorable="w14 w15 w16se w16cid w16 w16cex wp14">
   <w:sdt>
     <w:sdtPr>
       <w:id w:val="457852100"/>
@@ -411,7 +1159,7 @@
 </file>
 
 <file path=word/footnotes.xml><?xml version="1.0" encoding="utf-8"?>
-<w:footnotes xmlns:wpc="http://schemas.microsoft.com/office/word/2010/wordprocessingCanvas" xmlns:cx="http://schemas.microsoft.com/office/drawing/2014/chartex" xmlns:cx1="http://schemas.microsoft.com/office/drawing/2015/9/8/chartex" xmlns:cx2="http://schemas.microsoft.com/office/drawing/2015/10/21/chartex" xmlns:cx3="http://schemas.microsoft.com/office/drawing/2016/5/9/chartex" xmlns:cx4="http://schemas.microsoft.com/office/drawing/2016/5/10/chartex" xmlns:cx5="http://schemas.microsoft.com/office/drawing/2016/5/11/chartex" xmlns:cx6="http://schemas.microsoft.com/office/drawing/2016/5/12/chartex" xmlns:cx7="http://schemas.microsoft.com/office/drawing/2016/5/13/chartex" xmlns:cx8="http://schemas.microsoft.com/office/drawing/2016/5/14/chartex" xmlns:mc="http://schemas.openxmlformats.org/markup-compatibility/2006" xmlns:aink="http://schemas.microsoft.com/office/drawing/2016/ink" xmlns:am3d="http://schemas.microsoft.com/office/drawing/2017/model3d" xmlns:o="urn:schemas-microsoft-com:office:office" xmlns:r="http://schemas.openxmlformats.org/officeDocument/2006/relationships" xmlns:m="http://schemas.openxmlformats.org/officeDocument/2006/math" xmlns:v="urn:schemas-microsoft-com:vml" xmlns:wp14="http://schemas.microsoft.com/office/word/2010/wordprocessingDrawing" xmlns:wp="http://schemas.openxmlformats.org/drawingml/2006/wordprocessingDrawing" xmlns:w10="urn:schemas-microsoft-com:office:word" xmlns:w="http://schemas.openxmlformats.org/wordprocessingml/2006/main" xmlns:w14="http://schemas.microsoft.com/office/word/2010/wordml" xmlns:w15="http://schemas.microsoft.com/office/word/2012/wordml" xmlns:w16cid="http://schemas.microsoft.com/office/word/2016/wordml/cid" xmlns:w16se="http://schemas.microsoft.com/office/word/2015/wordml/symex" xmlns:wpg="http://schemas.microsoft.com/office/word/2010/wordprocessingGroup" xmlns:wpi="http://schemas.microsoft.com/office/word/2010/wordprocessingInk" xmlns:wne="http://schemas.microsoft.com/office/word/2006/wordml" xmlns:wps="http://schemas.microsoft.com/office/word/2010/wordprocessingShape" mc:Ignorable="w14 w15 w16se w16cid wp14">
+<w:footnotes xmlns:wpc="http://schemas.microsoft.com/office/word/2010/wordprocessingCanvas" xmlns:cx="http://schemas.microsoft.com/office/drawing/2014/chartex" xmlns:cx1="http://schemas.microsoft.com/office/drawing/2015/9/8/chartex" xmlns:cx2="http://schemas.microsoft.com/office/drawing/2015/10/21/chartex" xmlns:cx3="http://schemas.microsoft.com/office/drawing/2016/5/9/chartex" xmlns:cx4="http://schemas.microsoft.com/office/drawing/2016/5/10/chartex" xmlns:cx5="http://schemas.microsoft.com/office/drawing/2016/5/11/chartex" xmlns:cx6="http://schemas.microsoft.com/office/drawing/2016/5/12/chartex" xmlns:cx7="http://schemas.microsoft.com/office/drawing/2016/5/13/chartex" xmlns:cx8="http://schemas.microsoft.com/office/drawing/2016/5/14/chartex" xmlns:mc="http://schemas.openxmlformats.org/markup-compatibility/2006" xmlns:aink="http://schemas.microsoft.com/office/drawing/2016/ink" xmlns:am3d="http://schemas.microsoft.com/office/drawing/2017/model3d" xmlns:o="urn:schemas-microsoft-com:office:office" xmlns:r="http://schemas.openxmlformats.org/officeDocument/2006/relationships" xmlns:m="http://schemas.openxmlformats.org/officeDocument/2006/math" xmlns:v="urn:schemas-microsoft-com:vml" xmlns:wp14="http://schemas.microsoft.com/office/word/2010/wordprocessingDrawing" xmlns:wp="http://schemas.openxmlformats.org/drawingml/2006/wordprocessingDrawing" xmlns:w10="urn:schemas-microsoft-com:office:word" xmlns:w="http://schemas.openxmlformats.org/wordprocessingml/2006/main" xmlns:w14="http://schemas.microsoft.com/office/word/2010/wordml" xmlns:w15="http://schemas.microsoft.com/office/word/2012/wordml" xmlns:w16cex="http://schemas.microsoft.com/office/word/2018/wordml/cex" xmlns:w16cid="http://schemas.microsoft.com/office/word/2016/wordml/cid" xmlns:w16="http://schemas.microsoft.com/office/word/2018/wordml" xmlns:w16se="http://schemas.microsoft.com/office/word/2015/wordml/symex" xmlns:wpg="http://schemas.microsoft.com/office/word/2010/wordprocessingGroup" xmlns:wpi="http://schemas.microsoft.com/office/word/2010/wordprocessingInk" xmlns:wne="http://schemas.microsoft.com/office/word/2006/wordml" xmlns:wps="http://schemas.microsoft.com/office/word/2010/wordprocessingShape" mc:Ignorable="w14 w15 w16se w16cid w16 w16cex wp14">
   <w:footnote w:type="separator" w:id="-1">
     <w:p>
       <w:pPr>
@@ -436,7 +1184,7 @@
 </file>
 
 <file path=word/header1.xml><?xml version="1.0" encoding="utf-8"?>
-<w:hdr xmlns:wpc="http://schemas.microsoft.com/office/word/2010/wordprocessingCanvas" xmlns:cx="http://schemas.microsoft.com/office/drawing/2014/chartex" xmlns:cx1="http://schemas.microsoft.com/office/drawing/2015/9/8/chartex" xmlns:cx2="http://schemas.microsoft.com/office/drawing/2015/10/21/chartex" xmlns:cx3="http://schemas.microsoft.com/office/drawing/2016/5/9/chartex" xmlns:cx4="http://schemas.microsoft.com/office/drawing/2016/5/10/chartex" xmlns:cx5="http://schemas.microsoft.com/office/drawing/2016/5/11/chartex" xmlns:cx6="http://schemas.microsoft.com/office/drawing/2016/5/12/chartex" xmlns:cx7="http://schemas.microsoft.com/office/drawing/2016/5/13/chartex" xmlns:cx8="http://schemas.microsoft.com/office/drawing/2016/5/14/chartex" xmlns:mc="http://schemas.openxmlformats.org/markup-compatibility/2006" xmlns:aink="http://schemas.microsoft.com/office/drawing/2016/ink" xmlns:am3d="http://schemas.microsoft.com/office/drawing/2017/model3d" xmlns:o="urn:schemas-microsoft-com:office:office" xmlns:r="http://schemas.openxmlformats.org/officeDocument/2006/relationships" xmlns:m="http://schemas.openxmlformats.org/officeDocument/2006/math" xmlns:v="urn:schemas-microsoft-com:vml" xmlns:wp14="http://schemas.microsoft.com/office/word/2010/wordprocessingDrawing" xmlns:wp="http://schemas.openxmlformats.org/drawingml/2006/wordprocessingDrawing" xmlns:w10="urn:schemas-microsoft-com:office:word" xmlns:w="http://schemas.openxmlformats.org/wordprocessingml/2006/main" xmlns:w14="http://schemas.microsoft.com/office/word/2010/wordml" xmlns:w15="http://schemas.microsoft.com/office/word/2012/wordml" xmlns:w16cid="http://schemas.microsoft.com/office/word/2016/wordml/cid" xmlns:w16se="http://schemas.microsoft.com/office/word/2015/wordml/symex" xmlns:wpg="http://schemas.microsoft.com/office/word/2010/wordprocessingGroup" xmlns:wpi="http://schemas.microsoft.com/office/word/2010/wordprocessingInk" xmlns:wne="http://schemas.microsoft.com/office/word/2006/wordml" xmlns:wps="http://schemas.microsoft.com/office/word/2010/wordprocessingShape" mc:Ignorable="w14 w15 w16se w16cid wp14">
+<w:hdr xmlns:wpc="http://schemas.microsoft.com/office/word/2010/wordprocessingCanvas" xmlns:cx="http://schemas.microsoft.com/office/drawing/2014/chartex" xmlns:cx1="http://schemas.microsoft.com/office/drawing/2015/9/8/chartex" xmlns:cx2="http://schemas.microsoft.com/office/drawing/2015/10/21/chartex" xmlns:cx3="http://schemas.microsoft.com/office/drawing/2016/5/9/chartex" xmlns:cx4="http://schemas.microsoft.com/office/drawing/2016/5/10/chartex" xmlns:cx5="http://schemas.microsoft.com/office/drawing/2016/5/11/chartex" xmlns:cx6="http://schemas.microsoft.com/office/drawing/2016/5/12/chartex" xmlns:cx7="http://schemas.microsoft.com/office/drawing/2016/5/13/chartex" xmlns:cx8="http://schemas.microsoft.com/office/drawing/2016/5/14/chartex" xmlns:mc="http://schemas.openxmlformats.org/markup-compatibility/2006" xmlns:aink="http://schemas.microsoft.com/office/drawing/2016/ink" xmlns:am3d="http://schemas.microsoft.com/office/drawing/2017/model3d" xmlns:o="urn:schemas-microsoft-com:office:office" xmlns:r="http://schemas.openxmlformats.org/officeDocument/2006/relationships" xmlns:m="http://schemas.openxmlformats.org/officeDocument/2006/math" xmlns:v="urn:schemas-microsoft-com:vml" xmlns:wp14="http://schemas.microsoft.com/office/word/2010/wordprocessingDrawing" xmlns:wp="http://schemas.openxmlformats.org/drawingml/2006/wordprocessingDrawing" xmlns:w10="urn:schemas-microsoft-com:office:word" xmlns:w="http://schemas.openxmlformats.org/wordprocessingml/2006/main" xmlns:w14="http://schemas.microsoft.com/office/word/2010/wordml" xmlns:w15="http://schemas.microsoft.com/office/word/2012/wordml" xmlns:w16cex="http://schemas.microsoft.com/office/word/2018/wordml/cex" xmlns:w16cid="http://schemas.microsoft.com/office/word/2016/wordml/cid" xmlns:w16="http://schemas.microsoft.com/office/word/2018/wordml" xmlns:w16se="http://schemas.microsoft.com/office/word/2015/wordml/symex" xmlns:wpg="http://schemas.microsoft.com/office/word/2010/wordprocessingGroup" xmlns:wpi="http://schemas.microsoft.com/office/word/2010/wordprocessingInk" xmlns:wne="http://schemas.microsoft.com/office/word/2006/wordml" xmlns:wps="http://schemas.microsoft.com/office/word/2010/wordprocessingShape" mc:Ignorable="w14 w15 w16se w16cid w16 w16cex wp14">
   <w:p>
     <w:pPr>
       <w:pStyle w:val="Header"/>
@@ -469,7 +1217,7 @@
 </file>
 
 <file path=word/numbering.xml><?xml version="1.0" encoding="utf-8"?>
-<w:numbering xmlns:wpc="http://schemas.microsoft.com/office/word/2010/wordprocessingCanvas" xmlns:cx="http://schemas.microsoft.com/office/drawing/2014/chartex" xmlns:cx1="http://schemas.microsoft.com/office/drawing/2015/9/8/chartex" xmlns:cx2="http://schemas.microsoft.com/office/drawing/2015/10/21/chartex" xmlns:cx3="http://schemas.microsoft.com/office/drawing/2016/5/9/chartex" xmlns:cx4="http://schemas.microsoft.com/office/drawing/2016/5/10/chartex" xmlns:cx5="http://schemas.microsoft.com/office/drawing/2016/5/11/chartex" xmlns:cx6="http://schemas.microsoft.com/office/drawing/2016/5/12/chartex" xmlns:cx7="http://schemas.microsoft.com/office/drawing/2016/5/13/chartex" xmlns:cx8="http://schemas.microsoft.com/office/drawing/2016/5/14/chartex" xmlns:mc="http://schemas.openxmlformats.org/markup-compatibility/2006" xmlns:aink="http://schemas.microsoft.com/office/drawing/2016/ink" xmlns:am3d="http://schemas.microsoft.com/office/drawing/2017/model3d" xmlns:o="urn:schemas-microsoft-com:office:office" xmlns:r="http://schemas.openxmlformats.org/officeDocument/2006/relationships" xmlns:m="http://schemas.openxmlformats.org/officeDocument/2006/math" xmlns:v="urn:schemas-microsoft-com:vml" xmlns:wp14="http://schemas.microsoft.com/office/word/2010/wordprocessingDrawing" xmlns:wp="http://schemas.openxmlformats.org/drawingml/2006/wordprocessingDrawing" xmlns:w10="urn:schemas-microsoft-com:office:word" xmlns:w="http://schemas.openxmlformats.org/wordprocessingml/2006/main" xmlns:w14="http://schemas.microsoft.com/office/word/2010/wordml" xmlns:w15="http://schemas.microsoft.com/office/word/2012/wordml" xmlns:w16cid="http://schemas.microsoft.com/office/word/2016/wordml/cid" xmlns:w16se="http://schemas.microsoft.com/office/word/2015/wordml/symex" xmlns:wpg="http://schemas.microsoft.com/office/word/2010/wordprocessingGroup" xmlns:wpi="http://schemas.microsoft.com/office/word/2010/wordprocessingInk" xmlns:wne="http://schemas.microsoft.com/office/word/2006/wordml" xmlns:wps="http://schemas.microsoft.com/office/word/2010/wordprocessingShape" mc:Ignorable="w14 w15 w16se w16cid wp14">
+<w:numbering xmlns:wpc="http://schemas.microsoft.com/office/word/2010/wordprocessingCanvas" xmlns:cx="http://schemas.microsoft.com/office/drawing/2014/chartex" xmlns:cx1="http://schemas.microsoft.com/office/drawing/2015/9/8/chartex" xmlns:cx2="http://schemas.microsoft.com/office/drawing/2015/10/21/chartex" xmlns:cx3="http://schemas.microsoft.com/office/drawing/2016/5/9/chartex" xmlns:cx4="http://schemas.microsoft.com/office/drawing/2016/5/10/chartex" xmlns:cx5="http://schemas.microsoft.com/office/drawing/2016/5/11/chartex" xmlns:cx6="http://schemas.microsoft.com/office/drawing/2016/5/12/chartex" xmlns:cx7="http://schemas.microsoft.com/office/drawing/2016/5/13/chartex" xmlns:cx8="http://schemas.microsoft.com/office/drawing/2016/5/14/chartex" xmlns:mc="http://schemas.openxmlformats.org/markup-compatibility/2006" xmlns:aink="http://schemas.microsoft.com/office/drawing/2016/ink" xmlns:am3d="http://schemas.microsoft.com/office/drawing/2017/model3d" xmlns:o="urn:schemas-microsoft-com:office:office" xmlns:r="http://schemas.openxmlformats.org/officeDocument/2006/relationships" xmlns:m="http://schemas.openxmlformats.org/officeDocument/2006/math" xmlns:v="urn:schemas-microsoft-com:vml" xmlns:wp14="http://schemas.microsoft.com/office/word/2010/wordprocessingDrawing" xmlns:wp="http://schemas.openxmlformats.org/drawingml/2006/wordprocessingDrawing" xmlns:w10="urn:schemas-microsoft-com:office:word" xmlns:w="http://schemas.openxmlformats.org/wordprocessingml/2006/main" xmlns:w14="http://schemas.microsoft.com/office/word/2010/wordml" xmlns:w15="http://schemas.microsoft.com/office/word/2012/wordml" xmlns:w16cex="http://schemas.microsoft.com/office/word/2018/wordml/cex" xmlns:w16cid="http://schemas.microsoft.com/office/word/2016/wordml/cid" xmlns:w16="http://schemas.microsoft.com/office/word/2018/wordml" xmlns:w16se="http://schemas.microsoft.com/office/word/2015/wordml/symex" xmlns:wpg="http://schemas.microsoft.com/office/word/2010/wordprocessingGroup" xmlns:wpi="http://schemas.microsoft.com/office/word/2010/wordprocessingInk" xmlns:wne="http://schemas.microsoft.com/office/word/2006/wordml" xmlns:wps="http://schemas.microsoft.com/office/word/2010/wordprocessingShape" mc:Ignorable="w14 w15 w16se w16cid w16 w16cex wp14">
   <w:abstractNum w:abstractNumId="0" w15:restartNumberingAfterBreak="0">
     <w:nsid w:val="055C5B91"/>
     <w:multiLevelType w:val="hybridMultilevel"/>
@@ -563,7 +1311,7 @@
 </file>
 
 <file path=word/styles.xml><?xml version="1.0" encoding="utf-8"?>
-<w:styles xmlns:mc="http://schemas.openxmlformats.org/markup-compatibility/2006" xmlns:r="http://schemas.openxmlformats.org/officeDocument/2006/relationships" xmlns:w="http://schemas.openxmlformats.org/wordprocessingml/2006/main" xmlns:w14="http://schemas.microsoft.com/office/word/2010/wordml" xmlns:w15="http://schemas.microsoft.com/office/word/2012/wordml" xmlns:w16cid="http://schemas.microsoft.com/office/word/2016/wordml/cid" xmlns:w16se="http://schemas.microsoft.com/office/word/2015/wordml/symex" mc:Ignorable="w14 w15 w16se w16cid">
+<w:styles xmlns:mc="http://schemas.openxmlformats.org/markup-compatibility/2006" xmlns:r="http://schemas.openxmlformats.org/officeDocument/2006/relationships" xmlns:w="http://schemas.openxmlformats.org/wordprocessingml/2006/main" xmlns:w14="http://schemas.microsoft.com/office/word/2010/wordml" xmlns:w15="http://schemas.microsoft.com/office/word/2012/wordml" xmlns:w16cex="http://schemas.microsoft.com/office/word/2018/wordml/cex" xmlns:w16cid="http://schemas.microsoft.com/office/word/2016/wordml/cid" xmlns:w16="http://schemas.microsoft.com/office/word/2018/wordml" xmlns:w16se="http://schemas.microsoft.com/office/word/2015/wordml/symex" mc:Ignorable="w14 w15 w16se w16cid w16 w16cex">
   <w:docDefaults>
     <w:rPrDefault>
       <w:rPr>
@@ -961,6 +1709,49 @@
     <w:name w:val="Normal"/>
     <w:qFormat/>
   </w:style>
+  <w:style w:type="paragraph" w:styleId="Heading1">
+    <w:name w:val="heading 1"/>
+    <w:basedOn w:val="Normal"/>
+    <w:next w:val="Normal"/>
+    <w:link w:val="Heading1Char"/>
+    <w:uiPriority w:val="9"/>
+    <w:qFormat/>
+    <w:rsid w:val="006647A7"/>
+    <w:pPr>
+      <w:keepNext/>
+      <w:keepLines/>
+      <w:spacing w:before="240" w:after="0"/>
+      <w:outlineLvl w:val="0"/>
+    </w:pPr>
+    <w:rPr>
+      <w:rFonts w:asciiTheme="majorHAnsi" w:eastAsiaTheme="majorEastAsia" w:hAnsiTheme="majorHAnsi" w:cstheme="majorBidi"/>
+      <w:color w:val="2F5496" w:themeColor="accent1" w:themeShade="BF"/>
+      <w:sz w:val="32"/>
+      <w:szCs w:val="32"/>
+    </w:rPr>
+  </w:style>
+  <w:style w:type="paragraph" w:styleId="Heading2">
+    <w:name w:val="heading 2"/>
+    <w:basedOn w:val="Normal"/>
+    <w:next w:val="Normal"/>
+    <w:link w:val="Heading2Char"/>
+    <w:uiPriority w:val="9"/>
+    <w:unhideWhenUsed/>
+    <w:qFormat/>
+    <w:rsid w:val="006647A7"/>
+    <w:pPr>
+      <w:keepNext/>
+      <w:keepLines/>
+      <w:spacing w:before="40" w:after="0"/>
+      <w:outlineLvl w:val="1"/>
+    </w:pPr>
+    <w:rPr>
+      <w:rFonts w:asciiTheme="majorHAnsi" w:eastAsiaTheme="majorEastAsia" w:hAnsiTheme="majorHAnsi" w:cstheme="majorBidi"/>
+      <w:color w:val="2F5496" w:themeColor="accent1" w:themeShade="BF"/>
+      <w:sz w:val="26"/>
+      <w:szCs w:val="26"/>
+    </w:rPr>
+  </w:style>
   <w:style w:type="character" w:default="1" w:styleId="DefaultParagraphFont">
     <w:name w:val="Default Paragraph Font"/>
     <w:uiPriority w:val="1"/>
@@ -1081,11 +1872,60 @@
     <w:name w:val="Hyperlink"/>
     <w:basedOn w:val="DefaultParagraphFont"/>
     <w:uiPriority w:val="99"/>
-    <w:semiHidden/>
     <w:unhideWhenUsed/>
     <w:rsid w:val="00957EE6"/>
     <w:rPr>
       <w:color w:val="0000FF"/>
+      <w:u w:val="single"/>
+    </w:rPr>
+  </w:style>
+  <w:style w:type="character" w:customStyle="1" w:styleId="Heading1Char">
+    <w:name w:val="Heading 1 Char"/>
+    <w:basedOn w:val="DefaultParagraphFont"/>
+    <w:link w:val="Heading1"/>
+    <w:uiPriority w:val="9"/>
+    <w:rsid w:val="006647A7"/>
+    <w:rPr>
+      <w:rFonts w:asciiTheme="majorHAnsi" w:eastAsiaTheme="majorEastAsia" w:hAnsiTheme="majorHAnsi" w:cstheme="majorBidi"/>
+      <w:color w:val="2F5496" w:themeColor="accent1" w:themeShade="BF"/>
+      <w:sz w:val="32"/>
+      <w:szCs w:val="32"/>
+    </w:rPr>
+  </w:style>
+  <w:style w:type="character" w:customStyle="1" w:styleId="Heading2Char">
+    <w:name w:val="Heading 2 Char"/>
+    <w:basedOn w:val="DefaultParagraphFont"/>
+    <w:link w:val="Heading2"/>
+    <w:uiPriority w:val="9"/>
+    <w:rsid w:val="006647A7"/>
+    <w:rPr>
+      <w:rFonts w:asciiTheme="majorHAnsi" w:eastAsiaTheme="majorEastAsia" w:hAnsiTheme="majorHAnsi" w:cstheme="majorBidi"/>
+      <w:color w:val="2F5496" w:themeColor="accent1" w:themeShade="BF"/>
+      <w:sz w:val="26"/>
+      <w:szCs w:val="26"/>
+    </w:rPr>
+  </w:style>
+  <w:style w:type="character" w:styleId="UnresolvedMention">
+    <w:name w:val="Unresolved Mention"/>
+    <w:basedOn w:val="DefaultParagraphFont"/>
+    <w:uiPriority w:val="99"/>
+    <w:semiHidden/>
+    <w:unhideWhenUsed/>
+    <w:rsid w:val="008B075C"/>
+    <w:rPr>
+      <w:color w:val="605E5C"/>
+      <w:shd w:val="clear" w:color="auto" w:fill="E1DFDD"/>
+    </w:rPr>
+  </w:style>
+  <w:style w:type="character" w:styleId="FollowedHyperlink">
+    <w:name w:val="FollowedHyperlink"/>
+    <w:basedOn w:val="DefaultParagraphFont"/>
+    <w:uiPriority w:val="99"/>
+    <w:semiHidden/>
+    <w:unhideWhenUsed/>
+    <w:rsid w:val="008B075C"/>
+    <w:rPr>
+      <w:color w:val="954F72" w:themeColor="followedHyperlink"/>
       <w:u w:val="single"/>
     </w:rPr>
   </w:style>

</xml_diff>

<commit_message>
Created migrations for all the tables
Signed-off-by: ZephyrGitCode <zephyr.dobson@outlook.com>
</commit_message>
<xml_diff>
--- a/ProjectDocumentation/Salesboard_Process.docx
+++ b/ProjectDocumentation/Salesboard_Process.docx
@@ -600,7 +600,23 @@
           <w:rFonts w:ascii="Calibri" w:hAnsi="Calibri" w:cs="Calibri"/>
           <w:lang w:val="en-US"/>
         </w:rPr>
-        <w:t xml:space="preserve">Id, CartId, Item, Quantity. See </w:t>
+        <w:t xml:space="preserve">Id, </w:t>
+      </w:r>
+      <w:proofErr w:type="spellStart"/>
+      <w:r>
+        <w:rPr>
+          <w:rFonts w:ascii="Calibri" w:hAnsi="Calibri" w:cs="Calibri"/>
+          <w:lang w:val="en-US"/>
+        </w:rPr>
+        <w:t>CartId</w:t>
+      </w:r>
+      <w:proofErr w:type="spellEnd"/>
+      <w:r>
+        <w:rPr>
+          <w:rFonts w:ascii="Calibri" w:hAnsi="Calibri" w:cs="Calibri"/>
+          <w:lang w:val="en-US"/>
+        </w:rPr>
+        <w:t xml:space="preserve">, Item, Quantity. See </w:t>
       </w:r>
       <w:hyperlink w:anchor="Figure1_4" w:history="1">
         <w:r>
@@ -734,6 +750,204 @@
           <w:lang w:val="en-US"/>
         </w:rPr>
         <w:t>Saleitems</w:t>
+      </w:r>
+    </w:p>
+    <w:p>
+      <w:pPr>
+        <w:autoSpaceDE w:val="0"/>
+        <w:autoSpaceDN w:val="0"/>
+        <w:adjustRightInd w:val="0"/>
+        <w:spacing w:after="0" w:line="240" w:lineRule="auto"/>
+        <w:rPr>
+          <w:rFonts w:ascii="Consolas" w:hAnsi="Consolas" w:cs="Consolas"/>
+          <w:color w:val="000000"/>
+          <w:sz w:val="19"/>
+          <w:szCs w:val="19"/>
+        </w:rPr>
+      </w:pPr>
+      <w:r>
+        <w:rPr>
+          <w:rFonts w:ascii="Consolas" w:hAnsi="Consolas" w:cs="Consolas"/>
+          <w:color w:val="0000FF"/>
+          <w:sz w:val="19"/>
+          <w:szCs w:val="19"/>
+        </w:rPr>
+        <w:t>public</w:t>
+      </w:r>
+      <w:r>
+        <w:rPr>
+          <w:rFonts w:ascii="Consolas" w:hAnsi="Consolas" w:cs="Consolas"/>
+          <w:color w:val="000000"/>
+          <w:sz w:val="19"/>
+          <w:szCs w:val="19"/>
+        </w:rPr>
+        <w:t xml:space="preserve"> </w:t>
+      </w:r>
+      <w:proofErr w:type="spellStart"/>
+      <w:r>
+        <w:rPr>
+          <w:rFonts w:ascii="Consolas" w:hAnsi="Consolas" w:cs="Consolas"/>
+          <w:color w:val="000000"/>
+          <w:sz w:val="19"/>
+          <w:szCs w:val="19"/>
+        </w:rPr>
+        <w:t>DbSet</w:t>
+      </w:r>
+      <w:proofErr w:type="spellEnd"/>
+      <w:r>
+        <w:rPr>
+          <w:rFonts w:ascii="Consolas" w:hAnsi="Consolas" w:cs="Consolas"/>
+          <w:color w:val="000000"/>
+          <w:sz w:val="19"/>
+          <w:szCs w:val="19"/>
+        </w:rPr>
+        <w:t xml:space="preserve">&lt;Items&gt; Item { </w:t>
+      </w:r>
+      <w:r>
+        <w:rPr>
+          <w:rFonts w:ascii="Consolas" w:hAnsi="Consolas" w:cs="Consolas"/>
+          <w:color w:val="0000FF"/>
+          <w:sz w:val="19"/>
+          <w:szCs w:val="19"/>
+        </w:rPr>
+        <w:t>get</w:t>
+      </w:r>
+      <w:r>
+        <w:rPr>
+          <w:rFonts w:ascii="Consolas" w:hAnsi="Consolas" w:cs="Consolas"/>
+          <w:color w:val="000000"/>
+          <w:sz w:val="19"/>
+          <w:szCs w:val="19"/>
+        </w:rPr>
+        <w:t xml:space="preserve">; </w:t>
+      </w:r>
+      <w:r>
+        <w:rPr>
+          <w:rFonts w:ascii="Consolas" w:hAnsi="Consolas" w:cs="Consolas"/>
+          <w:color w:val="0000FF"/>
+          <w:sz w:val="19"/>
+          <w:szCs w:val="19"/>
+        </w:rPr>
+        <w:t>set</w:t>
+      </w:r>
+      <w:r>
+        <w:rPr>
+          <w:rFonts w:ascii="Consolas" w:hAnsi="Consolas" w:cs="Consolas"/>
+          <w:color w:val="000000"/>
+          <w:sz w:val="19"/>
+          <w:szCs w:val="19"/>
+        </w:rPr>
+        <w:t>; }</w:t>
+      </w:r>
+    </w:p>
+    <w:p>
+      <w:pPr>
+        <w:autoSpaceDE w:val="0"/>
+        <w:autoSpaceDN w:val="0"/>
+        <w:adjustRightInd w:val="0"/>
+        <w:spacing w:after="0" w:line="240" w:lineRule="auto"/>
+        <w:rPr>
+          <w:rFonts w:ascii="Consolas" w:hAnsi="Consolas" w:cs="Consolas"/>
+          <w:color w:val="000000"/>
+          <w:sz w:val="19"/>
+          <w:szCs w:val="19"/>
+        </w:rPr>
+      </w:pPr>
+    </w:p>
+    <w:p>
+      <w:pPr>
+        <w:pStyle w:val="ListParagraph"/>
+        <w:numPr>
+          <w:ilvl w:val="0"/>
+          <w:numId w:val="2"/>
+        </w:numPr>
+        <w:rPr>
+          <w:rFonts w:ascii="Calibri" w:hAnsi="Calibri" w:cs="Calibri"/>
+          <w:lang w:val="en-US"/>
+        </w:rPr>
+      </w:pPr>
+      <w:r>
+        <w:rPr>
+          <w:rFonts w:ascii="Consolas" w:hAnsi="Consolas" w:cs="Consolas"/>
+          <w:color w:val="000000"/>
+          <w:sz w:val="19"/>
+          <w:szCs w:val="19"/>
+        </w:rPr>
+        <w:t xml:space="preserve">        </w:t>
+      </w:r>
+      <w:r>
+        <w:rPr>
+          <w:rFonts w:ascii="Consolas" w:hAnsi="Consolas" w:cs="Consolas"/>
+          <w:color w:val="0000FF"/>
+          <w:sz w:val="19"/>
+          <w:szCs w:val="19"/>
+        </w:rPr>
+        <w:t>public</w:t>
+      </w:r>
+      <w:r>
+        <w:rPr>
+          <w:rFonts w:ascii="Consolas" w:hAnsi="Consolas" w:cs="Consolas"/>
+          <w:color w:val="000000"/>
+          <w:sz w:val="19"/>
+          <w:szCs w:val="19"/>
+        </w:rPr>
+        <w:t xml:space="preserve"> </w:t>
+      </w:r>
+      <w:proofErr w:type="spellStart"/>
+      <w:r>
+        <w:rPr>
+          <w:rFonts w:ascii="Consolas" w:hAnsi="Consolas" w:cs="Consolas"/>
+          <w:color w:val="000000"/>
+          <w:sz w:val="19"/>
+          <w:szCs w:val="19"/>
+        </w:rPr>
+        <w:t>DbSet</w:t>
+      </w:r>
+      <w:proofErr w:type="spellEnd"/>
+      <w:r>
+        <w:rPr>
+          <w:rFonts w:ascii="Consolas" w:hAnsi="Consolas" w:cs="Consolas"/>
+          <w:color w:val="000000"/>
+          <w:sz w:val="19"/>
+          <w:szCs w:val="19"/>
+        </w:rPr>
+        <w:t xml:space="preserve">&lt;Sales&gt; Sale { </w:t>
+      </w:r>
+      <w:r>
+        <w:rPr>
+          <w:rFonts w:ascii="Consolas" w:hAnsi="Consolas" w:cs="Consolas"/>
+          <w:color w:val="0000FF"/>
+          <w:sz w:val="19"/>
+          <w:szCs w:val="19"/>
+        </w:rPr>
+        <w:t>get</w:t>
+      </w:r>
+      <w:r>
+        <w:rPr>
+          <w:rFonts w:ascii="Consolas" w:hAnsi="Consolas" w:cs="Consolas"/>
+          <w:color w:val="000000"/>
+          <w:sz w:val="19"/>
+          <w:szCs w:val="19"/>
+        </w:rPr>
+        <w:t xml:space="preserve">; </w:t>
+      </w:r>
+      <w:r>
+        <w:rPr>
+          <w:rFonts w:ascii="Consolas" w:hAnsi="Consolas" w:cs="Consolas"/>
+          <w:color w:val="0000FF"/>
+          <w:sz w:val="19"/>
+          <w:szCs w:val="19"/>
+        </w:rPr>
+        <w:t>set</w:t>
+      </w:r>
+      <w:r>
+        <w:rPr>
+          <w:rFonts w:ascii="Consolas" w:hAnsi="Consolas" w:cs="Consolas"/>
+          <w:color w:val="000000"/>
+          <w:sz w:val="19"/>
+          <w:szCs w:val="19"/>
+        </w:rPr>
+        <w:t>; }</w:t>
       </w:r>
     </w:p>
     <w:p>
@@ -1304,8 +1518,97 @@
       </w:pPr>
     </w:lvl>
   </w:abstractNum>
+  <w:abstractNum w:abstractNumId="1" w15:restartNumberingAfterBreak="0">
+    <w:nsid w:val="71F47DD3"/>
+    <w:multiLevelType w:val="hybridMultilevel"/>
+    <w:tmpl w:val="1B387C04"/>
+    <w:lvl w:ilvl="0" w:tplc="0C09000F">
+      <w:start w:val="1"/>
+      <w:numFmt w:val="decimal"/>
+      <w:lvlText w:val="%1."/>
+      <w:lvlJc w:val="left"/>
+      <w:pPr>
+        <w:ind w:left="720" w:hanging="360"/>
+      </w:pPr>
+    </w:lvl>
+    <w:lvl w:ilvl="1" w:tplc="0C090019">
+      <w:start w:val="1"/>
+      <w:numFmt w:val="lowerLetter"/>
+      <w:lvlText w:val="%2."/>
+      <w:lvlJc w:val="left"/>
+      <w:pPr>
+        <w:ind w:left="1440" w:hanging="360"/>
+      </w:pPr>
+    </w:lvl>
+    <w:lvl w:ilvl="2" w:tplc="0C09001B" w:tentative="1">
+      <w:start w:val="1"/>
+      <w:numFmt w:val="lowerRoman"/>
+      <w:lvlText w:val="%3."/>
+      <w:lvlJc w:val="right"/>
+      <w:pPr>
+        <w:ind w:left="2160" w:hanging="180"/>
+      </w:pPr>
+    </w:lvl>
+    <w:lvl w:ilvl="3" w:tplc="0C09000F" w:tentative="1">
+      <w:start w:val="1"/>
+      <w:numFmt w:val="decimal"/>
+      <w:lvlText w:val="%4."/>
+      <w:lvlJc w:val="left"/>
+      <w:pPr>
+        <w:ind w:left="2880" w:hanging="360"/>
+      </w:pPr>
+    </w:lvl>
+    <w:lvl w:ilvl="4" w:tplc="0C090019" w:tentative="1">
+      <w:start w:val="1"/>
+      <w:numFmt w:val="lowerLetter"/>
+      <w:lvlText w:val="%5."/>
+      <w:lvlJc w:val="left"/>
+      <w:pPr>
+        <w:ind w:left="3600" w:hanging="360"/>
+      </w:pPr>
+    </w:lvl>
+    <w:lvl w:ilvl="5" w:tplc="0C09001B" w:tentative="1">
+      <w:start w:val="1"/>
+      <w:numFmt w:val="lowerRoman"/>
+      <w:lvlText w:val="%6."/>
+      <w:lvlJc w:val="right"/>
+      <w:pPr>
+        <w:ind w:left="4320" w:hanging="180"/>
+      </w:pPr>
+    </w:lvl>
+    <w:lvl w:ilvl="6" w:tplc="0C09000F" w:tentative="1">
+      <w:start w:val="1"/>
+      <w:numFmt w:val="decimal"/>
+      <w:lvlText w:val="%7."/>
+      <w:lvlJc w:val="left"/>
+      <w:pPr>
+        <w:ind w:left="5040" w:hanging="360"/>
+      </w:pPr>
+    </w:lvl>
+    <w:lvl w:ilvl="7" w:tplc="0C090019" w:tentative="1">
+      <w:start w:val="1"/>
+      <w:numFmt w:val="lowerLetter"/>
+      <w:lvlText w:val="%8."/>
+      <w:lvlJc w:val="left"/>
+      <w:pPr>
+        <w:ind w:left="5760" w:hanging="360"/>
+      </w:pPr>
+    </w:lvl>
+    <w:lvl w:ilvl="8" w:tplc="0C09001B" w:tentative="1">
+      <w:start w:val="1"/>
+      <w:numFmt w:val="lowerRoman"/>
+      <w:lvlText w:val="%9."/>
+      <w:lvlJc w:val="right"/>
+      <w:pPr>
+        <w:ind w:left="6480" w:hanging="180"/>
+      </w:pPr>
+    </w:lvl>
+  </w:abstractNum>
   <w:num w:numId="1">
     <w:abstractNumId w:val="0"/>
+  </w:num>
+  <w:num w:numId="2">
+    <w:abstractNumId w:val="1"/>
   </w:num>
 </w:numbering>
 </file>

</xml_diff>

<commit_message>
Completed scaffolding for Item
</commit_message>
<xml_diff>
--- a/ProjectDocumentation/Salesboard_Process.docx
+++ b/ProjectDocumentation/Salesboard_Process.docx
@@ -38,21 +38,20 @@
         <w:rPr>
           <w:lang w:val="en-US"/>
         </w:rPr>
-        <w:t>Development:</w:t>
-      </w:r>
-    </w:p>
-    <w:p>
-      <w:pPr>
-        <w:pStyle w:val="Heading2"/>
-        <w:rPr>
-          <w:lang w:val="en-US"/>
-        </w:rPr>
-      </w:pPr>
-      <w:r>
-        <w:rPr>
-          <w:lang w:val="en-US"/>
-        </w:rPr>
         <w:t>Setting up Application and modelling Database</w:t>
+      </w:r>
+    </w:p>
+    <w:p>
+      <w:pPr>
+        <w:rPr>
+          <w:lang w:val="en-US"/>
+        </w:rPr>
+      </w:pPr>
+      <w:r>
+        <w:rPr>
+          <w:lang w:val="en-US"/>
+        </w:rPr>
+        <w:t>This encompasses setting up the application from scratch, creating database model files and scaffolding items.</w:t>
       </w:r>
     </w:p>
     <w:p>
@@ -600,23 +599,7 @@
           <w:rFonts w:ascii="Calibri" w:hAnsi="Calibri" w:cs="Calibri"/>
           <w:lang w:val="en-US"/>
         </w:rPr>
-        <w:t xml:space="preserve">Id, </w:t>
-      </w:r>
-      <w:proofErr w:type="spellStart"/>
-      <w:r>
-        <w:rPr>
-          <w:rFonts w:ascii="Calibri" w:hAnsi="Calibri" w:cs="Calibri"/>
-          <w:lang w:val="en-US"/>
-        </w:rPr>
-        <w:t>CartId</w:t>
-      </w:r>
-      <w:proofErr w:type="spellEnd"/>
-      <w:r>
-        <w:rPr>
-          <w:rFonts w:ascii="Calibri" w:hAnsi="Calibri" w:cs="Calibri"/>
-          <w:lang w:val="en-US"/>
-        </w:rPr>
-        <w:t xml:space="preserve">, Item, Quantity. See </w:t>
+        <w:t xml:space="preserve">Id, CartId, Item, Quantity. See </w:t>
       </w:r>
       <w:hyperlink w:anchor="Figure1_4" w:history="1">
         <w:r>
@@ -671,6 +654,37 @@
         </w:rPr>
         <w:t>Time for migrations. I migrated the content in the following order</w:t>
       </w:r>
+      <w:r>
+        <w:rPr>
+          <w:rFonts w:ascii="Calibri" w:hAnsi="Calibri" w:cs="Calibri"/>
+          <w:lang w:val="en-US"/>
+        </w:rPr>
+        <w:t>.</w:t>
+      </w:r>
+      <w:r>
+        <w:rPr>
+          <w:rFonts w:ascii="Calibri" w:hAnsi="Calibri" w:cs="Calibri"/>
+          <w:lang w:val="en-US"/>
+        </w:rPr>
+        <w:t xml:space="preserve"> See </w:t>
+      </w:r>
+      <w:hyperlink w:anchor="Figure1_4" w:history="1">
+        <w:r>
+          <w:rPr>
+            <w:rStyle w:val="Hyperlink"/>
+            <w:rFonts w:ascii="Calibri" w:hAnsi="Calibri" w:cs="Calibri"/>
+            <w:lang w:val="en-US"/>
+          </w:rPr>
+          <w:t>Figure 1.5</w:t>
+        </w:r>
+      </w:hyperlink>
+      <w:r>
+        <w:rPr>
+          <w:rFonts w:ascii="Calibri" w:hAnsi="Calibri" w:cs="Calibri"/>
+          <w:lang w:val="en-US"/>
+        </w:rPr>
+        <w:t>.</w:t>
+      </w:r>
     </w:p>
     <w:p>
       <w:pPr>
@@ -754,112 +768,10 @@
     </w:p>
     <w:p>
       <w:pPr>
-        <w:autoSpaceDE w:val="0"/>
-        <w:autoSpaceDN w:val="0"/>
-        <w:adjustRightInd w:val="0"/>
-        <w:spacing w:after="0" w:line="240" w:lineRule="auto"/>
-        <w:rPr>
-          <w:rFonts w:ascii="Consolas" w:hAnsi="Consolas" w:cs="Consolas"/>
-          <w:color w:val="000000"/>
-          <w:sz w:val="19"/>
-          <w:szCs w:val="19"/>
-        </w:rPr>
-      </w:pPr>
-      <w:r>
-        <w:rPr>
-          <w:rFonts w:ascii="Consolas" w:hAnsi="Consolas" w:cs="Consolas"/>
-          <w:color w:val="0000FF"/>
-          <w:sz w:val="19"/>
-          <w:szCs w:val="19"/>
-        </w:rPr>
-        <w:t>public</w:t>
-      </w:r>
-      <w:r>
-        <w:rPr>
-          <w:rFonts w:ascii="Consolas" w:hAnsi="Consolas" w:cs="Consolas"/>
-          <w:color w:val="000000"/>
-          <w:sz w:val="19"/>
-          <w:szCs w:val="19"/>
-        </w:rPr>
-        <w:t xml:space="preserve"> </w:t>
-      </w:r>
-      <w:proofErr w:type="spellStart"/>
-      <w:r>
-        <w:rPr>
-          <w:rFonts w:ascii="Consolas" w:hAnsi="Consolas" w:cs="Consolas"/>
-          <w:color w:val="000000"/>
-          <w:sz w:val="19"/>
-          <w:szCs w:val="19"/>
-        </w:rPr>
-        <w:t>DbSet</w:t>
-      </w:r>
-      <w:proofErr w:type="spellEnd"/>
-      <w:r>
-        <w:rPr>
-          <w:rFonts w:ascii="Consolas" w:hAnsi="Consolas" w:cs="Consolas"/>
-          <w:color w:val="000000"/>
-          <w:sz w:val="19"/>
-          <w:szCs w:val="19"/>
-        </w:rPr>
-        <w:t xml:space="preserve">&lt;Items&gt; Item { </w:t>
-      </w:r>
-      <w:r>
-        <w:rPr>
-          <w:rFonts w:ascii="Consolas" w:hAnsi="Consolas" w:cs="Consolas"/>
-          <w:color w:val="0000FF"/>
-          <w:sz w:val="19"/>
-          <w:szCs w:val="19"/>
-        </w:rPr>
-        <w:t>get</w:t>
-      </w:r>
-      <w:r>
-        <w:rPr>
-          <w:rFonts w:ascii="Consolas" w:hAnsi="Consolas" w:cs="Consolas"/>
-          <w:color w:val="000000"/>
-          <w:sz w:val="19"/>
-          <w:szCs w:val="19"/>
-        </w:rPr>
-        <w:t xml:space="preserve">; </w:t>
-      </w:r>
-      <w:r>
-        <w:rPr>
-          <w:rFonts w:ascii="Consolas" w:hAnsi="Consolas" w:cs="Consolas"/>
-          <w:color w:val="0000FF"/>
-          <w:sz w:val="19"/>
-          <w:szCs w:val="19"/>
-        </w:rPr>
-        <w:t>set</w:t>
-      </w:r>
-      <w:r>
-        <w:rPr>
-          <w:rFonts w:ascii="Consolas" w:hAnsi="Consolas" w:cs="Consolas"/>
-          <w:color w:val="000000"/>
-          <w:sz w:val="19"/>
-          <w:szCs w:val="19"/>
-        </w:rPr>
-        <w:t>; }</w:t>
-      </w:r>
-    </w:p>
-    <w:p>
-      <w:pPr>
-        <w:autoSpaceDE w:val="0"/>
-        <w:autoSpaceDN w:val="0"/>
-        <w:adjustRightInd w:val="0"/>
-        <w:spacing w:after="0" w:line="240" w:lineRule="auto"/>
-        <w:rPr>
-          <w:rFonts w:ascii="Consolas" w:hAnsi="Consolas" w:cs="Consolas"/>
-          <w:color w:val="000000"/>
-          <w:sz w:val="19"/>
-          <w:szCs w:val="19"/>
-        </w:rPr>
-      </w:pPr>
-    </w:p>
-    <w:p>
-      <w:pPr>
         <w:pStyle w:val="ListParagraph"/>
         <w:numPr>
           <w:ilvl w:val="0"/>
-          <w:numId w:val="2"/>
+          <w:numId w:val="1"/>
         </w:numPr>
         <w:rPr>
           <w:rFonts w:ascii="Calibri" w:hAnsi="Calibri" w:cs="Calibri"/>
@@ -868,137 +780,96 @@
       </w:pPr>
       <w:r>
         <w:rPr>
-          <w:rFonts w:ascii="Consolas" w:hAnsi="Consolas" w:cs="Consolas"/>
-          <w:color w:val="000000"/>
-          <w:sz w:val="19"/>
-          <w:szCs w:val="19"/>
-        </w:rPr>
-        <w:t xml:space="preserve">        </w:t>
-      </w:r>
-      <w:r>
-        <w:rPr>
-          <w:rFonts w:ascii="Consolas" w:hAnsi="Consolas" w:cs="Consolas"/>
-          <w:color w:val="0000FF"/>
-          <w:sz w:val="19"/>
-          <w:szCs w:val="19"/>
-        </w:rPr>
-        <w:t>public</w:t>
-      </w:r>
-      <w:r>
-        <w:rPr>
-          <w:rFonts w:ascii="Consolas" w:hAnsi="Consolas" w:cs="Consolas"/>
-          <w:color w:val="000000"/>
-          <w:sz w:val="19"/>
-          <w:szCs w:val="19"/>
-        </w:rPr>
-        <w:t xml:space="preserve"> </w:t>
-      </w:r>
-      <w:proofErr w:type="spellStart"/>
-      <w:r>
-        <w:rPr>
-          <w:rFonts w:ascii="Consolas" w:hAnsi="Consolas" w:cs="Consolas"/>
-          <w:color w:val="000000"/>
-          <w:sz w:val="19"/>
-          <w:szCs w:val="19"/>
-        </w:rPr>
-        <w:t>DbSet</w:t>
-      </w:r>
-      <w:proofErr w:type="spellEnd"/>
-      <w:r>
-        <w:rPr>
-          <w:rFonts w:ascii="Consolas" w:hAnsi="Consolas" w:cs="Consolas"/>
-          <w:color w:val="000000"/>
-          <w:sz w:val="19"/>
-          <w:szCs w:val="19"/>
-        </w:rPr>
-        <w:t xml:space="preserve">&lt;Sales&gt; Sale { </w:t>
-      </w:r>
-      <w:r>
-        <w:rPr>
-          <w:rFonts w:ascii="Consolas" w:hAnsi="Consolas" w:cs="Consolas"/>
-          <w:color w:val="0000FF"/>
-          <w:sz w:val="19"/>
-          <w:szCs w:val="19"/>
-        </w:rPr>
-        <w:t>get</w:t>
-      </w:r>
-      <w:r>
-        <w:rPr>
-          <w:rFonts w:ascii="Consolas" w:hAnsi="Consolas" w:cs="Consolas"/>
-          <w:color w:val="000000"/>
-          <w:sz w:val="19"/>
-          <w:szCs w:val="19"/>
-        </w:rPr>
-        <w:t xml:space="preserve">; </w:t>
-      </w:r>
-      <w:r>
-        <w:rPr>
-          <w:rFonts w:ascii="Consolas" w:hAnsi="Consolas" w:cs="Consolas"/>
-          <w:color w:val="0000FF"/>
-          <w:sz w:val="19"/>
-          <w:szCs w:val="19"/>
-        </w:rPr>
-        <w:t>set</w:t>
-      </w:r>
-      <w:r>
-        <w:rPr>
-          <w:rFonts w:ascii="Consolas" w:hAnsi="Consolas" w:cs="Consolas"/>
-          <w:color w:val="000000"/>
-          <w:sz w:val="19"/>
-          <w:szCs w:val="19"/>
-        </w:rPr>
-        <w:t>; }</w:t>
-      </w:r>
-    </w:p>
-    <w:p>
-      <w:pPr>
-        <w:rPr>
-          <w:rFonts w:ascii="Calibri" w:hAnsi="Calibri" w:cs="Calibri"/>
-          <w:lang w:val="en-US"/>
-        </w:rPr>
-      </w:pPr>
-    </w:p>
-    <w:p>
-      <w:pPr>
-        <w:rPr>
-          <w:rFonts w:ascii="Calibri" w:hAnsi="Calibri" w:cs="Calibri"/>
-          <w:lang w:val="en-US"/>
-        </w:rPr>
-      </w:pPr>
-      <w:r>
-        <w:rPr>
-          <w:rFonts w:ascii="Calibri" w:hAnsi="Calibri" w:cs="Calibri"/>
-          <w:lang w:val="en-US"/>
-        </w:rPr>
-        <w:t>To Do:</w:t>
-      </w:r>
+          <w:rFonts w:ascii="Calibri" w:hAnsi="Calibri" w:cs="Calibri"/>
+          <w:lang w:val="en-US"/>
+        </w:rPr>
+        <w:t>I then tested all the tables with two users, added some items and included some sales. This was achieved using the in-built database tool as I have not scaffolded my data yet, which is the next step.</w:t>
+      </w:r>
+    </w:p>
+    <w:p>
+      <w:pPr>
+        <w:pStyle w:val="ListParagraph"/>
+        <w:numPr>
+          <w:ilvl w:val="0"/>
+          <w:numId w:val="1"/>
+        </w:numPr>
+        <w:rPr>
+          <w:lang w:val="en-US"/>
+        </w:rPr>
+      </w:pPr>
+      <w:r>
+        <w:rPr>
+          <w:lang w:val="en-US"/>
+        </w:rPr>
+        <w:t xml:space="preserve">Lastly for this development, </w:t>
+      </w:r>
+      <w:r>
+        <w:rPr>
+          <w:lang w:val="en-US"/>
+        </w:rPr>
+        <w:t xml:space="preserve">I created an entity framework scaffold of the Items </w:t>
+      </w:r>
+      <w:r>
+        <w:rPr>
+          <w:lang w:val="en-US"/>
+        </w:rPr>
+        <w:t>class</w:t>
+      </w:r>
+      <w:r>
+        <w:rPr>
+          <w:lang w:val="en-US"/>
+        </w:rPr>
+        <w:t>.</w:t>
+      </w:r>
+    </w:p>
+    <w:p>
+      <w:pPr>
+        <w:pStyle w:val="Heading1"/>
+        <w:rPr>
+          <w:lang w:val="en-US"/>
+        </w:rPr>
+      </w:pPr>
+      <w:r>
+        <w:rPr>
+          <w:lang w:val="en-US"/>
+        </w:rPr>
+        <w:t>User Authorization</w:t>
+      </w:r>
+    </w:p>
+    <w:p>
+      <w:pPr>
+        <w:rPr>
+          <w:lang w:val="en-US"/>
+        </w:rPr>
+      </w:pPr>
+      <w:r>
+        <w:rPr>
+          <w:lang w:val="en-US"/>
+        </w:rPr>
+        <w:t xml:space="preserve">This encompasses setting up </w:t>
+      </w:r>
+      <w:r>
+        <w:rPr>
+          <w:lang w:val="en-US"/>
+        </w:rPr>
+        <w:t>authorization so a user cannot modify another user’s things</w:t>
+      </w:r>
+    </w:p>
+    <w:p>
+      <w:pPr>
+        <w:rPr>
+          <w:lang w:val="en-US"/>
+        </w:rPr>
+      </w:pPr>
     </w:p>
     <w:p>
       <w:pPr>
         <w:rPr>
           <w:rStyle w:val="Hyperlink"/>
-        </w:rPr>
-      </w:pPr>
-      <w:r>
-        <w:rPr>
-          <w:rFonts w:ascii="Calibri" w:hAnsi="Calibri" w:cs="Calibri"/>
-          <w:lang w:val="en-US"/>
-        </w:rPr>
-        <w:t xml:space="preserve">Add custom data like items to user through this: </w:t>
-      </w:r>
-      <w:hyperlink r:id="rId8" w:history="1">
-        <w:r>
-          <w:rPr>
-            <w:rStyle w:val="Hyperlink"/>
-          </w:rPr>
-          <w:t>https://docs.microsoft.com/en-us/aspnet/core/security/authentication/add-user-data?view=aspnetcore-3.1&amp;tabs=visual-studio</w:t>
-        </w:r>
-      </w:hyperlink>
-    </w:p>
-    <w:p>
-      <w:pPr>
-        <w:rPr>
-          <w:rStyle w:val="Hyperlink"/>
+          <w:rFonts w:ascii="Calibri" w:hAnsi="Calibri" w:cs="Calibri"/>
+          <w:color w:val="auto"/>
+          <w:u w:val="none"/>
+          <w:lang w:val="en-US"/>
         </w:rPr>
       </w:pPr>
       <w:r>
@@ -1065,6 +936,66 @@
             <wp:extent cx="2657475" cy="3528657"/>
             <wp:effectExtent l="0" t="0" r="0" b="0"/>
             <wp:docPr id="1" name="Picture 1"/>
+            <wp:cNvGraphicFramePr>
+              <a:graphicFrameLocks xmlns:a="http://schemas.openxmlformats.org/drawingml/2006/main" noChangeAspect="1"/>
+            </wp:cNvGraphicFramePr>
+            <a:graphic xmlns:a="http://schemas.openxmlformats.org/drawingml/2006/main">
+              <a:graphicData uri="http://schemas.openxmlformats.org/drawingml/2006/picture">
+                <pic:pic xmlns:pic="http://schemas.openxmlformats.org/drawingml/2006/picture">
+                  <pic:nvPicPr>
+                    <pic:cNvPr id="1" name=""/>
+                    <pic:cNvPicPr/>
+                  </pic:nvPicPr>
+                  <pic:blipFill>
+                    <a:blip r:embed="rId8"/>
+                    <a:stretch>
+                      <a:fillRect/>
+                    </a:stretch>
+                  </pic:blipFill>
+                  <pic:spPr>
+                    <a:xfrm>
+                      <a:off x="0" y="0"/>
+                      <a:ext cx="2681623" cy="3560721"/>
+                    </a:xfrm>
+                    <a:prstGeom prst="rect">
+                      <a:avLst/>
+                    </a:prstGeom>
+                  </pic:spPr>
+                </pic:pic>
+              </a:graphicData>
+            </a:graphic>
+          </wp:inline>
+        </w:drawing>
+      </w:r>
+    </w:p>
+    <w:p>
+      <w:pPr>
+        <w:rPr>
+          <w:lang w:val="en-US"/>
+        </w:rPr>
+      </w:pPr>
+      <w:r>
+        <w:rPr>
+          <w:lang w:val="en-US"/>
+        </w:rPr>
+        <w:t>Figure 2.</w:t>
+      </w:r>
+    </w:p>
+    <w:p>
+      <w:pPr>
+        <w:rPr>
+          <w:lang w:val="en-US"/>
+        </w:rPr>
+      </w:pPr>
+      <w:r>
+        <w:rPr>
+          <w:noProof/>
+        </w:rPr>
+        <w:drawing>
+          <wp:inline distT="0" distB="0" distL="0" distR="0" wp14:anchorId="0E56BF00" wp14:editId="1AB49249">
+            <wp:extent cx="4429579" cy="4895850"/>
+            <wp:effectExtent l="0" t="0" r="9525" b="0"/>
+            <wp:docPr id="2" name="Picture 2"/>
             <wp:cNvGraphicFramePr>
               <a:graphicFrameLocks xmlns:a="http://schemas.openxmlformats.org/drawingml/2006/main" noChangeAspect="1"/>
             </wp:cNvGraphicFramePr>
@@ -1084,7 +1015,7 @@
                   <pic:spPr>
                     <a:xfrm>
                       <a:off x="0" y="0"/>
-                      <a:ext cx="2681623" cy="3560721"/>
+                      <a:ext cx="4436409" cy="4903399"/>
                     </a:xfrm>
                     <a:prstGeom prst="rect">
                       <a:avLst/>
@@ -1107,7 +1038,8 @@
         <w:rPr>
           <w:lang w:val="en-US"/>
         </w:rPr>
-        <w:t>Figure 2.</w:t>
+        <w:lastRenderedPageBreak/>
+        <w:t>Figure 1.3</w:t>
       </w:r>
     </w:p>
     <w:p>
@@ -1121,10 +1053,10 @@
           <w:noProof/>
         </w:rPr>
         <w:drawing>
-          <wp:inline distT="0" distB="0" distL="0" distR="0" wp14:anchorId="0E56BF00" wp14:editId="1AB49249">
-            <wp:extent cx="4429579" cy="4895850"/>
-            <wp:effectExtent l="0" t="0" r="9525" b="0"/>
-            <wp:docPr id="2" name="Picture 2"/>
+          <wp:inline distT="0" distB="0" distL="0" distR="0" wp14:anchorId="2AEBE63C" wp14:editId="3726B29E">
+            <wp:extent cx="3749199" cy="1990725"/>
+            <wp:effectExtent l="0" t="0" r="3810" b="0"/>
+            <wp:docPr id="3" name="Picture 3"/>
             <wp:cNvGraphicFramePr>
               <a:graphicFrameLocks xmlns:a="http://schemas.openxmlformats.org/drawingml/2006/main" noChangeAspect="1"/>
             </wp:cNvGraphicFramePr>
@@ -1144,7 +1076,7 @@
                   <pic:spPr>
                     <a:xfrm>
                       <a:off x="0" y="0"/>
-                      <a:ext cx="4436409" cy="4903399"/>
+                      <a:ext cx="3766014" cy="1999653"/>
                     </a:xfrm>
                     <a:prstGeom prst="rect">
                       <a:avLst/>
@@ -1163,14 +1095,15 @@
           <w:lang w:val="en-US"/>
         </w:rPr>
       </w:pPr>
-      <w:r>
-        <w:rPr>
-          <w:lang w:val="en-US"/>
-        </w:rPr>
-        <w:lastRenderedPageBreak/>
-        <w:t>Figure 1.3</w:t>
-      </w:r>
-    </w:p>
+      <w:bookmarkStart w:id="1" w:name="Figure1_4"/>
+      <w:r>
+        <w:rPr>
+          <w:lang w:val="en-US"/>
+        </w:rPr>
+        <w:t>Figure 1.4</w:t>
+      </w:r>
+    </w:p>
+    <w:bookmarkEnd w:id="1"/>
     <w:p>
       <w:pPr>
         <w:rPr>
@@ -1182,10 +1115,10 @@
           <w:noProof/>
         </w:rPr>
         <w:drawing>
-          <wp:inline distT="0" distB="0" distL="0" distR="0" wp14:anchorId="2AEBE63C" wp14:editId="3726B29E">
-            <wp:extent cx="3749199" cy="1990725"/>
-            <wp:effectExtent l="0" t="0" r="3810" b="0"/>
-            <wp:docPr id="3" name="Picture 3"/>
+          <wp:inline distT="0" distB="0" distL="0" distR="0" wp14:anchorId="773F0742" wp14:editId="48065DDF">
+            <wp:extent cx="3000375" cy="2238375"/>
+            <wp:effectExtent l="0" t="0" r="9525" b="9525"/>
+            <wp:docPr id="4" name="Picture 4"/>
             <wp:cNvGraphicFramePr>
               <a:graphicFrameLocks xmlns:a="http://schemas.openxmlformats.org/drawingml/2006/main" noChangeAspect="1"/>
             </wp:cNvGraphicFramePr>
@@ -1205,7 +1138,7 @@
                   <pic:spPr>
                     <a:xfrm>
                       <a:off x="0" y="0"/>
-                      <a:ext cx="3766014" cy="1999653"/>
+                      <a:ext cx="3000375" cy="2238375"/>
                     </a:xfrm>
                     <a:prstGeom prst="rect">
                       <a:avLst/>
@@ -1224,15 +1157,13 @@
           <w:lang w:val="en-US"/>
         </w:rPr>
       </w:pPr>
-      <w:bookmarkStart w:id="1" w:name="Figure1_4"/>
-      <w:r>
-        <w:rPr>
-          <w:lang w:val="en-US"/>
-        </w:rPr>
-        <w:t>Figure 1.4</w:t>
-      </w:r>
-    </w:p>
-    <w:bookmarkEnd w:id="1"/>
+      <w:r>
+        <w:rPr>
+          <w:lang w:val="en-US"/>
+        </w:rPr>
+        <w:t>Figure 1.5</w:t>
+      </w:r>
+    </w:p>
     <w:p>
       <w:pPr>
         <w:rPr>
@@ -1244,10 +1175,10 @@
           <w:noProof/>
         </w:rPr>
         <w:drawing>
-          <wp:inline distT="0" distB="0" distL="0" distR="0" wp14:anchorId="773F0742" wp14:editId="48065DDF">
-            <wp:extent cx="3000375" cy="2238375"/>
-            <wp:effectExtent l="0" t="0" r="9525" b="9525"/>
-            <wp:docPr id="4" name="Picture 4"/>
+          <wp:inline distT="0" distB="0" distL="0" distR="0" wp14:anchorId="2DE45274" wp14:editId="3D10D2D4">
+            <wp:extent cx="1880655" cy="2305050"/>
+            <wp:effectExtent l="0" t="0" r="5715" b="0"/>
+            <wp:docPr id="5" name="Picture 5"/>
             <wp:cNvGraphicFramePr>
               <a:graphicFrameLocks xmlns:a="http://schemas.openxmlformats.org/drawingml/2006/main" noChangeAspect="1"/>
             </wp:cNvGraphicFramePr>
@@ -1267,7 +1198,7 @@
                   <pic:spPr>
                     <a:xfrm>
                       <a:off x="0" y="0"/>
-                      <a:ext cx="3000375" cy="2238375"/>
+                      <a:ext cx="1895933" cy="2323776"/>
                     </a:xfrm>
                     <a:prstGeom prst="rect">
                       <a:avLst/>
@@ -1519,6 +1450,95 @@
     </w:lvl>
   </w:abstractNum>
   <w:abstractNum w:abstractNumId="1" w15:restartNumberingAfterBreak="0">
+    <w:nsid w:val="08B83AD1"/>
+    <w:multiLevelType w:val="hybridMultilevel"/>
+    <w:tmpl w:val="87EC0DD4"/>
+    <w:lvl w:ilvl="0" w:tplc="0C09000F">
+      <w:start w:val="1"/>
+      <w:numFmt w:val="decimal"/>
+      <w:lvlText w:val="%1."/>
+      <w:lvlJc w:val="left"/>
+      <w:pPr>
+        <w:ind w:left="720" w:hanging="360"/>
+      </w:pPr>
+      <w:rPr>
+        <w:rFonts w:hint="default"/>
+      </w:rPr>
+    </w:lvl>
+    <w:lvl w:ilvl="1" w:tplc="0C090019" w:tentative="1">
+      <w:start w:val="1"/>
+      <w:numFmt w:val="lowerLetter"/>
+      <w:lvlText w:val="%2."/>
+      <w:lvlJc w:val="left"/>
+      <w:pPr>
+        <w:ind w:left="1440" w:hanging="360"/>
+      </w:pPr>
+    </w:lvl>
+    <w:lvl w:ilvl="2" w:tplc="0C09001B" w:tentative="1">
+      <w:start w:val="1"/>
+      <w:numFmt w:val="lowerRoman"/>
+      <w:lvlText w:val="%3."/>
+      <w:lvlJc w:val="right"/>
+      <w:pPr>
+        <w:ind w:left="2160" w:hanging="180"/>
+      </w:pPr>
+    </w:lvl>
+    <w:lvl w:ilvl="3" w:tplc="0C09000F" w:tentative="1">
+      <w:start w:val="1"/>
+      <w:numFmt w:val="decimal"/>
+      <w:lvlText w:val="%4."/>
+      <w:lvlJc w:val="left"/>
+      <w:pPr>
+        <w:ind w:left="2880" w:hanging="360"/>
+      </w:pPr>
+    </w:lvl>
+    <w:lvl w:ilvl="4" w:tplc="0C090019" w:tentative="1">
+      <w:start w:val="1"/>
+      <w:numFmt w:val="lowerLetter"/>
+      <w:lvlText w:val="%5."/>
+      <w:lvlJc w:val="left"/>
+      <w:pPr>
+        <w:ind w:left="3600" w:hanging="360"/>
+      </w:pPr>
+    </w:lvl>
+    <w:lvl w:ilvl="5" w:tplc="0C09001B" w:tentative="1">
+      <w:start w:val="1"/>
+      <w:numFmt w:val="lowerRoman"/>
+      <w:lvlText w:val="%6."/>
+      <w:lvlJc w:val="right"/>
+      <w:pPr>
+        <w:ind w:left="4320" w:hanging="180"/>
+      </w:pPr>
+    </w:lvl>
+    <w:lvl w:ilvl="6" w:tplc="0C09000F" w:tentative="1">
+      <w:start w:val="1"/>
+      <w:numFmt w:val="decimal"/>
+      <w:lvlText w:val="%7."/>
+      <w:lvlJc w:val="left"/>
+      <w:pPr>
+        <w:ind w:left="5040" w:hanging="360"/>
+      </w:pPr>
+    </w:lvl>
+    <w:lvl w:ilvl="7" w:tplc="0C090019" w:tentative="1">
+      <w:start w:val="1"/>
+      <w:numFmt w:val="lowerLetter"/>
+      <w:lvlText w:val="%8."/>
+      <w:lvlJc w:val="left"/>
+      <w:pPr>
+        <w:ind w:left="5760" w:hanging="360"/>
+      </w:pPr>
+    </w:lvl>
+    <w:lvl w:ilvl="8" w:tplc="0C09001B" w:tentative="1">
+      <w:start w:val="1"/>
+      <w:numFmt w:val="lowerRoman"/>
+      <w:lvlText w:val="%9."/>
+      <w:lvlJc w:val="right"/>
+      <w:pPr>
+        <w:ind w:left="6480" w:hanging="180"/>
+      </w:pPr>
+    </w:lvl>
+  </w:abstractNum>
+  <w:abstractNum w:abstractNumId="2" w15:restartNumberingAfterBreak="0">
     <w:nsid w:val="71F47DD3"/>
     <w:multiLevelType w:val="hybridMultilevel"/>
     <w:tmpl w:val="1B387C04"/>
@@ -1608,6 +1628,9 @@
     <w:abstractNumId w:val="0"/>
   </w:num>
   <w:num w:numId="2">
+    <w:abstractNumId w:val="2"/>
+  </w:num>
+  <w:num w:numId="3">
     <w:abstractNumId w:val="1"/>
   </w:num>
 </w:numbering>

</xml_diff>

<commit_message>
Scaffolded view for Items now binds UserId from Identity user and allows new items to be added from all users.
Signed-off-by: ZephyrGitCode <zephyr.dobson@outlook.com>
</commit_message>
<xml_diff>
--- a/ProjectDocumentation/Salesboard_Process.docx
+++ b/ProjectDocumentation/Salesboard_Process.docx
@@ -38,7 +38,19 @@
         <w:rPr>
           <w:lang w:val="en-US"/>
         </w:rPr>
-        <w:t>Setting up Application and modelling Database</w:t>
+        <w:t>Setting up Application</w:t>
+      </w:r>
+      <w:r>
+        <w:rPr>
+          <w:lang w:val="en-US"/>
+        </w:rPr>
+        <w:t xml:space="preserve">, modifying Identity </w:t>
+      </w:r>
+      <w:r>
+        <w:rPr>
+          <w:lang w:val="en-US"/>
+        </w:rPr>
+        <w:t>and modelling Database</w:t>
       </w:r>
     </w:p>
     <w:p>
@@ -159,14 +171,48 @@
           <w:rFonts w:ascii="Calibri" w:hAnsi="Calibri" w:cs="Calibri"/>
           <w:lang w:val="en-US"/>
         </w:rPr>
-        <w:t>Therefore, I be</w:t>
-      </w:r>
-      <w:r>
-        <w:rPr>
-          <w:rFonts w:ascii="Calibri" w:hAnsi="Calibri" w:cs="Calibri"/>
-          <w:lang w:val="en-US"/>
-        </w:rPr>
-        <w:t>gun to modify the ApplicationContext.cs to support custom user data.</w:t>
+        <w:t>In order to do this I created an applicationUser class for my new custom fields.</w:t>
+      </w:r>
+    </w:p>
+    <w:p>
+      <w:pPr>
+        <w:pStyle w:val="ListParagraph"/>
+        <w:numPr>
+          <w:ilvl w:val="0"/>
+          <w:numId w:val="1"/>
+        </w:numPr>
+        <w:rPr>
+          <w:rFonts w:ascii="Calibri" w:hAnsi="Calibri" w:cs="Calibri"/>
+          <w:lang w:val="en-US"/>
+        </w:rPr>
+      </w:pPr>
+      <w:r>
+        <w:rPr>
+          <w:rFonts w:ascii="Calibri" w:hAnsi="Calibri" w:cs="Calibri"/>
+          <w:lang w:val="en-US"/>
+        </w:rPr>
+        <w:t>I then modified the</w:t>
+      </w:r>
+      <w:r>
+        <w:rPr>
+          <w:rFonts w:ascii="Calibri" w:hAnsi="Calibri" w:cs="Calibri"/>
+          <w:lang w:val="en-US"/>
+        </w:rPr>
+        <w:t xml:space="preserve"> ApplicationContext.cs to support custom user data</w:t>
+      </w:r>
+      <w:r>
+        <w:rPr>
+          <w:rFonts w:ascii="Calibri" w:hAnsi="Calibri" w:cs="Calibri"/>
+          <w:lang w:val="en-US"/>
+        </w:rPr>
+        <w:t xml:space="preserve"> from the applicationUser class above</w:t>
+      </w:r>
+      <w:r>
+        <w:rPr>
+          <w:rFonts w:ascii="Calibri" w:hAnsi="Calibri" w:cs="Calibri"/>
+          <w:lang w:val="en-US"/>
+        </w:rPr>
+        <w:t>.</w:t>
       </w:r>
     </w:p>
     <w:p>
@@ -379,15 +425,7 @@
             <w:rFonts w:ascii="Calibri" w:hAnsi="Calibri" w:cs="Calibri"/>
             <w:lang w:val="en-US"/>
           </w:rPr>
-          <w:t>Figur</w:t>
-        </w:r>
-        <w:r>
-          <w:rPr>
-            <w:rStyle w:val="Hyperlink"/>
-            <w:rFonts w:ascii="Calibri" w:hAnsi="Calibri" w:cs="Calibri"/>
-            <w:lang w:val="en-US"/>
-          </w:rPr>
-          <w:t>e</w:t>
+          <w:t>Figure</w:t>
         </w:r>
         <w:r>
           <w:rPr>
@@ -608,23 +646,7 @@
             <w:rFonts w:ascii="Calibri" w:hAnsi="Calibri" w:cs="Calibri"/>
             <w:lang w:val="en-US"/>
           </w:rPr>
-          <w:t>Figur</w:t>
-        </w:r>
-        <w:r>
-          <w:rPr>
-            <w:rStyle w:val="Hyperlink"/>
-            <w:rFonts w:ascii="Calibri" w:hAnsi="Calibri" w:cs="Calibri"/>
-            <w:lang w:val="en-US"/>
-          </w:rPr>
-          <w:t>e</w:t>
-        </w:r>
-        <w:r>
-          <w:rPr>
-            <w:rStyle w:val="Hyperlink"/>
-            <w:rFonts w:ascii="Calibri" w:hAnsi="Calibri" w:cs="Calibri"/>
-            <w:lang w:val="en-US"/>
-          </w:rPr>
-          <w:t xml:space="preserve"> 1.4</w:t>
+          <w:t>Figure 1.4</w:t>
         </w:r>
       </w:hyperlink>
       <w:r>
@@ -801,13 +823,7 @@
         <w:rPr>
           <w:lang w:val="en-US"/>
         </w:rPr>
-        <w:t xml:space="preserve">Lastly for this development, </w:t>
-      </w:r>
-      <w:r>
-        <w:rPr>
-          <w:lang w:val="en-US"/>
-        </w:rPr>
-        <w:t xml:space="preserve">I created an entity framework scaffold of the Items </w:t>
+        <w:t xml:space="preserve">Lastly for this development, I created an entity framework scaffold of the Items </w:t>
       </w:r>
       <w:r>
         <w:rPr>
@@ -833,26 +849,80 @@
         <w:rPr>
           <w:lang w:val="en-US"/>
         </w:rPr>
-        <w:t>User Authorization</w:t>
-      </w:r>
-    </w:p>
-    <w:p>
-      <w:pPr>
-        <w:rPr>
-          <w:lang w:val="en-US"/>
-        </w:rPr>
-      </w:pPr>
-      <w:r>
-        <w:rPr>
-          <w:lang w:val="en-US"/>
-        </w:rPr>
-        <w:t xml:space="preserve">This encompasses setting up </w:t>
-      </w:r>
-      <w:r>
-        <w:rPr>
-          <w:lang w:val="en-US"/>
-        </w:rPr>
-        <w:t>authorization so a user cannot modify another user’s things</w:t>
+        <w:t>Shopping Cart</w:t>
+      </w:r>
+    </w:p>
+    <w:p>
+      <w:pPr>
+        <w:rPr>
+          <w:lang w:val="en-US"/>
+        </w:rPr>
+      </w:pPr>
+      <w:r>
+        <w:rPr>
+          <w:lang w:val="en-US"/>
+        </w:rPr>
+        <w:t>This encompasses setting u</w:t>
+      </w:r>
+      <w:r>
+        <w:rPr>
+          <w:lang w:val="en-US"/>
+        </w:rPr>
+        <w:t>p the shopping cart.</w:t>
+      </w:r>
+    </w:p>
+    <w:p>
+      <w:pPr>
+        <w:pStyle w:val="ListParagraph"/>
+        <w:numPr>
+          <w:ilvl w:val="0"/>
+          <w:numId w:val="4"/>
+        </w:numPr>
+        <w:rPr>
+          <w:lang w:val="en-US"/>
+        </w:rPr>
+      </w:pPr>
+      <w:r>
+        <w:rPr>
+          <w:lang w:val="en-US"/>
+        </w:rPr>
+        <w:t>New session helper with commands to set a key value pair in session and retrieve pairs from key.</w:t>
+      </w:r>
+    </w:p>
+    <w:p>
+      <w:pPr>
+        <w:pStyle w:val="ListParagraph"/>
+        <w:numPr>
+          <w:ilvl w:val="0"/>
+          <w:numId w:val="4"/>
+        </w:numPr>
+        <w:rPr>
+          <w:lang w:val="en-US"/>
+        </w:rPr>
+      </w:pPr>
+      <w:r>
+        <w:rPr>
+          <w:lang w:val="en-US"/>
+        </w:rPr>
+        <w:t>Next, I made a view model with Item data.</w:t>
+      </w:r>
+    </w:p>
+    <w:p>
+      <w:pPr>
+        <w:pStyle w:val="ListParagraph"/>
+        <w:numPr>
+          <w:ilvl w:val="0"/>
+          <w:numId w:val="4"/>
+        </w:numPr>
+        <w:rPr>
+          <w:lang w:val="en-US"/>
+        </w:rPr>
+      </w:pPr>
+      <w:r>
+        <w:rPr>
+          <w:lang w:val="en-US"/>
+        </w:rPr>
+        <w:t>Next, I made a new controller called CartController to handle loading item data.</w:t>
       </w:r>
     </w:p>
     <w:p>
@@ -1539,6 +1609,95 @@
     </w:lvl>
   </w:abstractNum>
   <w:abstractNum w:abstractNumId="2" w15:restartNumberingAfterBreak="0">
+    <w:nsid w:val="577D2235"/>
+    <w:multiLevelType w:val="hybridMultilevel"/>
+    <w:tmpl w:val="384E77E6"/>
+    <w:lvl w:ilvl="0" w:tplc="0C09000F">
+      <w:start w:val="1"/>
+      <w:numFmt w:val="decimal"/>
+      <w:lvlText w:val="%1."/>
+      <w:lvlJc w:val="left"/>
+      <w:pPr>
+        <w:ind w:left="720" w:hanging="360"/>
+      </w:pPr>
+      <w:rPr>
+        <w:rFonts w:hint="default"/>
+      </w:rPr>
+    </w:lvl>
+    <w:lvl w:ilvl="1" w:tplc="0C090019" w:tentative="1">
+      <w:start w:val="1"/>
+      <w:numFmt w:val="lowerLetter"/>
+      <w:lvlText w:val="%2."/>
+      <w:lvlJc w:val="left"/>
+      <w:pPr>
+        <w:ind w:left="1440" w:hanging="360"/>
+      </w:pPr>
+    </w:lvl>
+    <w:lvl w:ilvl="2" w:tplc="0C09001B" w:tentative="1">
+      <w:start w:val="1"/>
+      <w:numFmt w:val="lowerRoman"/>
+      <w:lvlText w:val="%3."/>
+      <w:lvlJc w:val="right"/>
+      <w:pPr>
+        <w:ind w:left="2160" w:hanging="180"/>
+      </w:pPr>
+    </w:lvl>
+    <w:lvl w:ilvl="3" w:tplc="0C09000F" w:tentative="1">
+      <w:start w:val="1"/>
+      <w:numFmt w:val="decimal"/>
+      <w:lvlText w:val="%4."/>
+      <w:lvlJc w:val="left"/>
+      <w:pPr>
+        <w:ind w:left="2880" w:hanging="360"/>
+      </w:pPr>
+    </w:lvl>
+    <w:lvl w:ilvl="4" w:tplc="0C090019" w:tentative="1">
+      <w:start w:val="1"/>
+      <w:numFmt w:val="lowerLetter"/>
+      <w:lvlText w:val="%5."/>
+      <w:lvlJc w:val="left"/>
+      <w:pPr>
+        <w:ind w:left="3600" w:hanging="360"/>
+      </w:pPr>
+    </w:lvl>
+    <w:lvl w:ilvl="5" w:tplc="0C09001B" w:tentative="1">
+      <w:start w:val="1"/>
+      <w:numFmt w:val="lowerRoman"/>
+      <w:lvlText w:val="%6."/>
+      <w:lvlJc w:val="right"/>
+      <w:pPr>
+        <w:ind w:left="4320" w:hanging="180"/>
+      </w:pPr>
+    </w:lvl>
+    <w:lvl w:ilvl="6" w:tplc="0C09000F" w:tentative="1">
+      <w:start w:val="1"/>
+      <w:numFmt w:val="decimal"/>
+      <w:lvlText w:val="%7."/>
+      <w:lvlJc w:val="left"/>
+      <w:pPr>
+        <w:ind w:left="5040" w:hanging="360"/>
+      </w:pPr>
+    </w:lvl>
+    <w:lvl w:ilvl="7" w:tplc="0C090019" w:tentative="1">
+      <w:start w:val="1"/>
+      <w:numFmt w:val="lowerLetter"/>
+      <w:lvlText w:val="%8."/>
+      <w:lvlJc w:val="left"/>
+      <w:pPr>
+        <w:ind w:left="5760" w:hanging="360"/>
+      </w:pPr>
+    </w:lvl>
+    <w:lvl w:ilvl="8" w:tplc="0C09001B" w:tentative="1">
+      <w:start w:val="1"/>
+      <w:numFmt w:val="lowerRoman"/>
+      <w:lvlText w:val="%9."/>
+      <w:lvlJc w:val="right"/>
+      <w:pPr>
+        <w:ind w:left="6480" w:hanging="180"/>
+      </w:pPr>
+    </w:lvl>
+  </w:abstractNum>
+  <w:abstractNum w:abstractNumId="3" w15:restartNumberingAfterBreak="0">
     <w:nsid w:val="71F47DD3"/>
     <w:multiLevelType w:val="hybridMultilevel"/>
     <w:tmpl w:val="1B387C04"/>
@@ -1628,10 +1787,13 @@
     <w:abstractNumId w:val="0"/>
   </w:num>
   <w:num w:numId="2">
-    <w:abstractNumId w:val="2"/>
+    <w:abstractNumId w:val="3"/>
   </w:num>
   <w:num w:numId="3">
     <w:abstractNumId w:val="1"/>
+  </w:num>
+  <w:num w:numId="4">
+    <w:abstractNumId w:val="2"/>
   </w:num>
 </w:numbering>
 </file>

</xml_diff>